<commit_message>
added Documentation folder, and also used Git Bash to fix issue sending appsettings and appsettings.Development to GitHub....
</commit_message>
<xml_diff>
--- a/Documentation/Handling Secrets When Pushing to GitHub.docx
+++ b/Documentation/Handling Secrets When Pushing to GitHub.docx
@@ -1013,15 +1013,7 @@
         </w:numPr>
       </w:pPr>
       <w:r>
-        <w:t xml:space="preserve">string </w:t>
-      </w:r>
-      <w:proofErr w:type="spellStart"/>
-      <w:r>
-        <w:t>myVariable</w:t>
-      </w:r>
-      <w:proofErr w:type="spellEnd"/>
-      <w:r>
-        <w:t xml:space="preserve"> = Environment.GetEnvironmentVariable("MY_VARIABLE");</w:t>
+        <w:t>string myVariable = Environment.GetEnvironmentVariable("MY_VARIABLE");</w:t>
       </w:r>
     </w:p>
     <w:p>
@@ -1033,15 +1025,7 @@
         </w:numPr>
       </w:pPr>
       <w:r>
-        <w:t>Console.WriteLine($"The value of MY_VARIABLE is: {</w:t>
-      </w:r>
-      <w:proofErr w:type="spellStart"/>
-      <w:r>
-        <w:t>myVariable</w:t>
-      </w:r>
-      <w:proofErr w:type="spellEnd"/>
-      <w:r>
-        <w:t>}");</w:t>
+        <w:t>Console.WriteLine($"The value of MY_VARIABLE is: {myVariable}");</w:t>
       </w:r>
     </w:p>
     <w:p>
@@ -2222,10 +2206,6 @@
     <w:p>
       <w:pPr>
         <w:pStyle w:val="ListParagraph"/>
-        <w:numPr>
-          <w:ilvl w:val="0"/>
-          <w:numId w:val="6"/>
-        </w:numPr>
       </w:pPr>
       <w:r>
         <w:rPr>
@@ -2305,10 +2285,6 @@
     <w:p>
       <w:pPr>
         <w:pStyle w:val="ListParagraph"/>
-        <w:numPr>
-          <w:ilvl w:val="0"/>
-          <w:numId w:val="6"/>
-        </w:numPr>
       </w:pPr>
       <w:r>
         <w:rPr>
@@ -2662,27 +2638,7 @@
           <w:sz w:val="18"/>
           <w:szCs w:val="18"/>
         </w:rPr>
-        <w:t xml:space="preserve">        git config --global --add </w:t>
-      </w:r>
-      <w:proofErr w:type="spellStart"/>
-      <w:r>
-        <w:rPr>
-          <w:rFonts w:ascii="Lucida Console" w:hAnsi="Lucida Console" w:cs="Lucida Console"/>
-          <w:kern w:val="0"/>
-          <w:sz w:val="18"/>
-          <w:szCs w:val="18"/>
-        </w:rPr>
-        <w:t>safe.directory</w:t>
-      </w:r>
-      <w:proofErr w:type="spellEnd"/>
-      <w:r>
-        <w:rPr>
-          <w:rFonts w:ascii="Lucida Console" w:hAnsi="Lucida Console" w:cs="Lucida Console"/>
-          <w:kern w:val="0"/>
-          <w:sz w:val="18"/>
-          <w:szCs w:val="18"/>
-        </w:rPr>
-        <w:t xml:space="preserve"> C:/Users/corry/source/repos/WebApplication2</w:t>
+        <w:t xml:space="preserve">        git config --global --add safe.directory C:/Users/corry/source/repos/WebApplication2</w:t>
       </w:r>
     </w:p>
     <w:p>
@@ -2852,27 +2808,7 @@
           <w:sz w:val="18"/>
           <w:szCs w:val="18"/>
         </w:rPr>
-        <w:t xml:space="preserve">$ ^[[200~git config --global --add </w:t>
-      </w:r>
-      <w:proofErr w:type="spellStart"/>
-      <w:r>
-        <w:rPr>
-          <w:rFonts w:ascii="Lucida Console" w:hAnsi="Lucida Console" w:cs="Lucida Console"/>
-          <w:kern w:val="0"/>
-          <w:sz w:val="18"/>
-          <w:szCs w:val="18"/>
-        </w:rPr>
-        <w:t>safe.directory</w:t>
-      </w:r>
-      <w:proofErr w:type="spellEnd"/>
-      <w:r>
-        <w:rPr>
-          <w:rFonts w:ascii="Lucida Console" w:hAnsi="Lucida Console" w:cs="Lucida Console"/>
-          <w:kern w:val="0"/>
-          <w:sz w:val="18"/>
-          <w:szCs w:val="18"/>
-        </w:rPr>
-        <w:t xml:space="preserve"> C:/Users/corry/source/repos/WebApplication2</w:t>
+        <w:t>$ ^[[200~git config --global --add safe.directory C:/Users/corry/source/repos/WebApplication2</w:t>
       </w:r>
     </w:p>
     <w:p>
@@ -2981,27 +2917,7 @@
           <w:sz w:val="18"/>
           <w:szCs w:val="18"/>
         </w:rPr>
-        <w:t xml:space="preserve">$ git config --global --add </w:t>
-      </w:r>
-      <w:proofErr w:type="spellStart"/>
-      <w:r>
-        <w:rPr>
-          <w:rFonts w:ascii="Lucida Console" w:hAnsi="Lucida Console" w:cs="Lucida Console"/>
-          <w:kern w:val="0"/>
-          <w:sz w:val="18"/>
-          <w:szCs w:val="18"/>
-        </w:rPr>
-        <w:t>safe.directory</w:t>
-      </w:r>
-      <w:proofErr w:type="spellEnd"/>
-      <w:r>
-        <w:rPr>
-          <w:rFonts w:ascii="Lucida Console" w:hAnsi="Lucida Console" w:cs="Lucida Console"/>
-          <w:kern w:val="0"/>
-          <w:sz w:val="18"/>
-          <w:szCs w:val="18"/>
-        </w:rPr>
-        <w:t xml:space="preserve"> C:/Users/corry/source/repos/WebApplication2</w:t>
+        <w:t>$ git config --global --add safe.directory C:/Users/corry/source/repos/WebApplication2</w:t>
       </w:r>
     </w:p>
     <w:p>
@@ -3076,27 +2992,7 @@
           <w:sz w:val="18"/>
           <w:szCs w:val="18"/>
         </w:rPr>
-        <w:t>rm 'Application/Commands/</w:t>
-      </w:r>
-      <w:proofErr w:type="spellStart"/>
-      <w:r>
-        <w:rPr>
-          <w:rFonts w:ascii="Lucida Console" w:hAnsi="Lucida Console" w:cs="Lucida Console"/>
-          <w:kern w:val="0"/>
-          <w:sz w:val="18"/>
-          <w:szCs w:val="18"/>
-        </w:rPr>
-        <w:t>CreateResourceBookCommand.cs</w:t>
-      </w:r>
-      <w:proofErr w:type="spellEnd"/>
-      <w:r>
-        <w:rPr>
-          <w:rFonts w:ascii="Lucida Console" w:hAnsi="Lucida Console" w:cs="Lucida Console"/>
-          <w:kern w:val="0"/>
-          <w:sz w:val="18"/>
-          <w:szCs w:val="18"/>
-        </w:rPr>
-        <w:t>'</w:t>
+        <w:t>rm 'Application/Commands/CreateResourceBookCommand.cs'</w:t>
       </w:r>
     </w:p>
     <w:p>
@@ -3120,27 +3016,7 @@
           <w:sz w:val="18"/>
           <w:szCs w:val="18"/>
         </w:rPr>
-        <w:t>rm 'Application/DTOs/</w:t>
-      </w:r>
-      <w:proofErr w:type="spellStart"/>
-      <w:r>
-        <w:rPr>
-          <w:rFonts w:ascii="Lucida Console" w:hAnsi="Lucida Console" w:cs="Lucida Console"/>
-          <w:kern w:val="0"/>
-          <w:sz w:val="18"/>
-          <w:szCs w:val="18"/>
-        </w:rPr>
-        <w:t>ResourceBookDTO.cs</w:t>
-      </w:r>
-      <w:proofErr w:type="spellEnd"/>
-      <w:r>
-        <w:rPr>
-          <w:rFonts w:ascii="Lucida Console" w:hAnsi="Lucida Console" w:cs="Lucida Console"/>
-          <w:kern w:val="0"/>
-          <w:sz w:val="18"/>
-          <w:szCs w:val="18"/>
-        </w:rPr>
-        <w:t>'</w:t>
+        <w:t>rm 'Application/DTOs/ResourceBookDTO.cs'</w:t>
       </w:r>
     </w:p>
     <w:p>
@@ -3154,27 +3030,7 @@
           <w:sz w:val="18"/>
           <w:szCs w:val="18"/>
         </w:rPr>
-        <w:t>rm 'Application/DTOs/</w:t>
-      </w:r>
-      <w:proofErr w:type="spellStart"/>
-      <w:r>
-        <w:rPr>
-          <w:rFonts w:ascii="Lucida Console" w:hAnsi="Lucida Console" w:cs="Lucida Console"/>
-          <w:kern w:val="0"/>
-          <w:sz w:val="18"/>
-          <w:szCs w:val="18"/>
-        </w:rPr>
-        <w:t>ResourceDTO.cs</w:t>
-      </w:r>
-      <w:proofErr w:type="spellEnd"/>
-      <w:r>
-        <w:rPr>
-          <w:rFonts w:ascii="Lucida Console" w:hAnsi="Lucida Console" w:cs="Lucida Console"/>
-          <w:kern w:val="0"/>
-          <w:sz w:val="18"/>
-          <w:szCs w:val="18"/>
-        </w:rPr>
-        <w:t>'</w:t>
+        <w:t>rm 'Application/DTOs/ResourceDTO.cs'</w:t>
       </w:r>
     </w:p>
     <w:p>
@@ -3187,9 +3043,56 @@
         <w:pStyle w:val="ListParagraph"/>
         <w:numPr>
           <w:ilvl w:val="0"/>
-          <w:numId w:val="7"/>
+          <w:numId w:val="6"/>
         </w:numPr>
       </w:pPr>
+      <w:r>
+        <w:t>Now run the following 2 commands:</w:t>
+      </w:r>
+    </w:p>
+    <w:p>
+      <w:pPr>
+        <w:pStyle w:val="ListParagraph"/>
+        <w:rPr>
+          <w:rFonts w:ascii="Consolas" w:hAnsi="Consolas"/>
+          <w:sz w:val="28"/>
+          <w:szCs w:val="28"/>
+        </w:rPr>
+      </w:pPr>
+      <w:r>
+        <w:rPr>
+          <w:rFonts w:ascii="Consolas" w:hAnsi="Consolas"/>
+          <w:sz w:val="28"/>
+          <w:szCs w:val="28"/>
+        </w:rPr>
+        <w:t>git add .</w:t>
+      </w:r>
+    </w:p>
+    <w:p>
+      <w:pPr>
+        <w:pStyle w:val="ListParagraph"/>
+        <w:rPr>
+          <w:rFonts w:ascii="Consolas" w:hAnsi="Consolas"/>
+          <w:sz w:val="28"/>
+          <w:szCs w:val="28"/>
+        </w:rPr>
+      </w:pPr>
+      <w:r>
+        <w:rPr>
+          <w:rFonts w:ascii="Consolas" w:hAnsi="Consolas"/>
+          <w:sz w:val="28"/>
+          <w:szCs w:val="28"/>
+        </w:rPr>
+        <w:t>g</w:t>
+      </w:r>
+      <w:r>
+        <w:rPr>
+          <w:rFonts w:ascii="Consolas" w:hAnsi="Consolas"/>
+          <w:sz w:val="28"/>
+          <w:szCs w:val="28"/>
+        </w:rPr>
+        <w:t>it commit -m “fixed untracked files”</w:t>
+      </w:r>
     </w:p>
     <w:p>
       <w:pPr>
@@ -3201,44 +3104,1457 @@
         <w:pStyle w:val="ListParagraph"/>
         <w:numPr>
           <w:ilvl w:val="0"/>
-          <w:numId w:val="7"/>
+          <w:numId w:val="6"/>
         </w:numPr>
       </w:pPr>
+      <w:r>
+        <w:t>Now m</w:t>
+      </w:r>
+      <w:r>
+        <w:t>ake a (trivial) change in WebApplication2</w:t>
+      </w:r>
+      <w:r>
+        <w:t xml:space="preserve"> to test committing and pushing to GitHub.</w:t>
+      </w:r>
+    </w:p>
+    <w:p>
+      <w:pPr>
+        <w:pStyle w:val="ListParagraph"/>
+      </w:pPr>
+      <w:r>
+        <w:t>(e.g. adding a comment to a file)</w:t>
+      </w:r>
     </w:p>
     <w:p>
       <w:pPr>
         <w:pStyle w:val="ListParagraph"/>
         <w:numPr>
           <w:ilvl w:val="0"/>
-          <w:numId w:val="7"/>
+          <w:numId w:val="6"/>
         </w:numPr>
       </w:pPr>
-      <w:proofErr w:type="spellStart"/>
-      <w:r>
-        <w:t>sfgsfg</w:t>
-      </w:r>
-      <w:proofErr w:type="spellEnd"/>
+      <w:r>
+        <w:t>Received:</w:t>
+      </w:r>
+    </w:p>
+    <w:p>
+      <w:pPr>
+        <w:autoSpaceDE w:val="0"/>
+        <w:autoSpaceDN w:val="0"/>
+        <w:adjustRightInd w:val="0"/>
+        <w:spacing w:after="0" w:line="240" w:lineRule="auto"/>
+        <w:ind w:left="360"/>
+        <w:rPr>
+          <w:rFonts w:ascii="Lucida Console" w:hAnsi="Lucida Console" w:cs="Lucida Console"/>
+          <w:kern w:val="0"/>
+          <w:sz w:val="18"/>
+          <w:szCs w:val="18"/>
+        </w:rPr>
+      </w:pPr>
+      <w:r>
+        <w:rPr>
+          <w:rFonts w:ascii="Lucida Console" w:hAnsi="Lucida Console" w:cs="Lucida Console"/>
+          <w:kern w:val="0"/>
+          <w:sz w:val="18"/>
+          <w:szCs w:val="18"/>
+        </w:rPr>
+        <w:t>On branch master</w:t>
+      </w:r>
+    </w:p>
+    <w:p>
+      <w:pPr>
+        <w:autoSpaceDE w:val="0"/>
+        <w:autoSpaceDN w:val="0"/>
+        <w:adjustRightInd w:val="0"/>
+        <w:spacing w:after="0" w:line="240" w:lineRule="auto"/>
+        <w:ind w:left="360"/>
+        <w:rPr>
+          <w:rFonts w:ascii="Lucida Console" w:hAnsi="Lucida Console" w:cs="Lucida Console"/>
+          <w:kern w:val="0"/>
+          <w:sz w:val="18"/>
+          <w:szCs w:val="18"/>
+        </w:rPr>
+      </w:pPr>
+      <w:r>
+        <w:rPr>
+          <w:rFonts w:ascii="Lucida Console" w:hAnsi="Lucida Console" w:cs="Lucida Console"/>
+          <w:kern w:val="0"/>
+          <w:sz w:val="18"/>
+          <w:szCs w:val="18"/>
+        </w:rPr>
+        <w:t>Your branch is up to date with 'origin/master'.</w:t>
+      </w:r>
+    </w:p>
+    <w:p>
+      <w:pPr>
+        <w:autoSpaceDE w:val="0"/>
+        <w:autoSpaceDN w:val="0"/>
+        <w:adjustRightInd w:val="0"/>
+        <w:spacing w:after="0" w:line="240" w:lineRule="auto"/>
+        <w:ind w:left="360"/>
+        <w:rPr>
+          <w:rFonts w:ascii="Lucida Console" w:hAnsi="Lucida Console" w:cs="Lucida Console"/>
+          <w:kern w:val="0"/>
+          <w:sz w:val="18"/>
+          <w:szCs w:val="18"/>
+        </w:rPr>
+      </w:pPr>
+    </w:p>
+    <w:p>
+      <w:pPr>
+        <w:autoSpaceDE w:val="0"/>
+        <w:autoSpaceDN w:val="0"/>
+        <w:adjustRightInd w:val="0"/>
+        <w:spacing w:after="0" w:line="240" w:lineRule="auto"/>
+        <w:ind w:left="360"/>
+        <w:rPr>
+          <w:rFonts w:ascii="Lucida Console" w:hAnsi="Lucida Console" w:cs="Lucida Console"/>
+          <w:kern w:val="0"/>
+          <w:sz w:val="18"/>
+          <w:szCs w:val="18"/>
+        </w:rPr>
+      </w:pPr>
+      <w:r>
+        <w:rPr>
+          <w:rFonts w:ascii="Lucida Console" w:hAnsi="Lucida Console" w:cs="Lucida Console"/>
+          <w:kern w:val="0"/>
+          <w:sz w:val="18"/>
+          <w:szCs w:val="18"/>
+        </w:rPr>
+        <w:t>Changes not staged for commit:</w:t>
+      </w:r>
+    </w:p>
+    <w:p>
+      <w:pPr>
+        <w:autoSpaceDE w:val="0"/>
+        <w:autoSpaceDN w:val="0"/>
+        <w:adjustRightInd w:val="0"/>
+        <w:spacing w:after="0" w:line="240" w:lineRule="auto"/>
+        <w:ind w:left="360"/>
+        <w:rPr>
+          <w:rFonts w:ascii="Lucida Console" w:hAnsi="Lucida Console" w:cs="Lucida Console"/>
+          <w:kern w:val="0"/>
+          <w:sz w:val="18"/>
+          <w:szCs w:val="18"/>
+        </w:rPr>
+      </w:pPr>
+      <w:r>
+        <w:rPr>
+          <w:rFonts w:ascii="Lucida Console" w:hAnsi="Lucida Console" w:cs="Lucida Console"/>
+          <w:kern w:val="0"/>
+          <w:sz w:val="18"/>
+          <w:szCs w:val="18"/>
+        </w:rPr>
+        <w:t xml:space="preserve">  (use "git add &lt;file&gt;..." to update what will be committed)</w:t>
+      </w:r>
+    </w:p>
+    <w:p>
+      <w:pPr>
+        <w:autoSpaceDE w:val="0"/>
+        <w:autoSpaceDN w:val="0"/>
+        <w:adjustRightInd w:val="0"/>
+        <w:spacing w:after="0" w:line="240" w:lineRule="auto"/>
+        <w:ind w:left="360"/>
+        <w:rPr>
+          <w:rFonts w:ascii="Lucida Console" w:hAnsi="Lucida Console" w:cs="Lucida Console"/>
+          <w:kern w:val="0"/>
+          <w:sz w:val="18"/>
+          <w:szCs w:val="18"/>
+        </w:rPr>
+      </w:pPr>
+      <w:r>
+        <w:rPr>
+          <w:rFonts w:ascii="Lucida Console" w:hAnsi="Lucida Console" w:cs="Lucida Console"/>
+          <w:kern w:val="0"/>
+          <w:sz w:val="18"/>
+          <w:szCs w:val="18"/>
+        </w:rPr>
+        <w:t xml:space="preserve">  (use "git restore &lt;file&gt;..." to discard changes in working directory)</w:t>
+      </w:r>
+    </w:p>
+    <w:p>
+      <w:pPr>
+        <w:autoSpaceDE w:val="0"/>
+        <w:autoSpaceDN w:val="0"/>
+        <w:adjustRightInd w:val="0"/>
+        <w:spacing w:after="0" w:line="240" w:lineRule="auto"/>
+        <w:ind w:left="360"/>
+        <w:rPr>
+          <w:rFonts w:ascii="Lucida Console" w:hAnsi="Lucida Console" w:cs="Lucida Console"/>
+          <w:color w:val="D42C3A"/>
+          <w:kern w:val="0"/>
+          <w:sz w:val="18"/>
+          <w:szCs w:val="18"/>
+        </w:rPr>
+      </w:pPr>
+      <w:r>
+        <w:rPr>
+          <w:rFonts w:ascii="Lucida Console" w:hAnsi="Lucida Console" w:cs="Lucida Console"/>
+          <w:kern w:val="0"/>
+          <w:sz w:val="18"/>
+          <w:szCs w:val="18"/>
+        </w:rPr>
+        <w:t xml:space="preserve">        </w:t>
+      </w:r>
+      <w:r>
+        <w:rPr>
+          <w:rFonts w:ascii="Lucida Console" w:hAnsi="Lucida Console" w:cs="Lucida Console"/>
+          <w:color w:val="D42C3A"/>
+          <w:kern w:val="0"/>
+          <w:sz w:val="18"/>
+          <w:szCs w:val="18"/>
+        </w:rPr>
+        <w:t>modified:   ../.gitignore</w:t>
+      </w:r>
+    </w:p>
+    <w:p>
+      <w:pPr>
+        <w:autoSpaceDE w:val="0"/>
+        <w:autoSpaceDN w:val="0"/>
+        <w:adjustRightInd w:val="0"/>
+        <w:spacing w:after="0" w:line="240" w:lineRule="auto"/>
+        <w:ind w:left="360"/>
+        <w:rPr>
+          <w:rFonts w:ascii="Lucida Console" w:hAnsi="Lucida Console" w:cs="Lucida Console"/>
+          <w:color w:val="D42C3A"/>
+          <w:kern w:val="0"/>
+          <w:sz w:val="18"/>
+          <w:szCs w:val="18"/>
+        </w:rPr>
+      </w:pPr>
+      <w:r>
+        <w:rPr>
+          <w:rFonts w:ascii="Lucida Console" w:hAnsi="Lucida Console" w:cs="Lucida Console"/>
+          <w:kern w:val="0"/>
+          <w:sz w:val="18"/>
+          <w:szCs w:val="18"/>
+        </w:rPr>
+        <w:t xml:space="preserve">        </w:t>
+      </w:r>
+      <w:r>
+        <w:rPr>
+          <w:rFonts w:ascii="Lucida Console" w:hAnsi="Lucida Console" w:cs="Lucida Console"/>
+          <w:color w:val="D42C3A"/>
+          <w:kern w:val="0"/>
+          <w:sz w:val="18"/>
+          <w:szCs w:val="18"/>
+        </w:rPr>
+        <w:t>modified:   ../Infrastructure/Configurations/appsettings.json</w:t>
+      </w:r>
+    </w:p>
+    <w:p>
+      <w:pPr>
+        <w:autoSpaceDE w:val="0"/>
+        <w:autoSpaceDN w:val="0"/>
+        <w:adjustRightInd w:val="0"/>
+        <w:spacing w:after="0" w:line="240" w:lineRule="auto"/>
+        <w:ind w:left="360"/>
+        <w:rPr>
+          <w:rFonts w:ascii="Lucida Console" w:hAnsi="Lucida Console" w:cs="Lucida Console"/>
+          <w:color w:val="D42C3A"/>
+          <w:kern w:val="0"/>
+          <w:sz w:val="18"/>
+          <w:szCs w:val="18"/>
+        </w:rPr>
+      </w:pPr>
+      <w:r>
+        <w:rPr>
+          <w:rFonts w:ascii="Lucida Console" w:hAnsi="Lucida Console" w:cs="Lucida Console"/>
+          <w:kern w:val="0"/>
+          <w:sz w:val="18"/>
+          <w:szCs w:val="18"/>
+        </w:rPr>
+        <w:t xml:space="preserve">        </w:t>
+      </w:r>
+      <w:r>
+        <w:rPr>
+          <w:rFonts w:ascii="Lucida Console" w:hAnsi="Lucida Console" w:cs="Lucida Console"/>
+          <w:color w:val="D42C3A"/>
+          <w:kern w:val="0"/>
+          <w:sz w:val="18"/>
+          <w:szCs w:val="18"/>
+        </w:rPr>
+        <w:t>modified:   ../Program.cs</w:t>
+      </w:r>
+    </w:p>
+    <w:p>
+      <w:pPr>
+        <w:autoSpaceDE w:val="0"/>
+        <w:autoSpaceDN w:val="0"/>
+        <w:adjustRightInd w:val="0"/>
+        <w:spacing w:after="0" w:line="240" w:lineRule="auto"/>
+        <w:ind w:left="360"/>
+        <w:rPr>
+          <w:rFonts w:ascii="Lucida Console" w:hAnsi="Lucida Console" w:cs="Lucida Console"/>
+          <w:color w:val="D42C3A"/>
+          <w:kern w:val="0"/>
+          <w:sz w:val="18"/>
+          <w:szCs w:val="18"/>
+        </w:rPr>
+      </w:pPr>
+    </w:p>
+    <w:p>
+      <w:pPr>
+        <w:autoSpaceDE w:val="0"/>
+        <w:autoSpaceDN w:val="0"/>
+        <w:adjustRightInd w:val="0"/>
+        <w:spacing w:after="0" w:line="240" w:lineRule="auto"/>
+        <w:ind w:left="360"/>
+        <w:rPr>
+          <w:rFonts w:ascii="Lucida Console" w:hAnsi="Lucida Console" w:cs="Lucida Console"/>
+          <w:kern w:val="0"/>
+          <w:sz w:val="18"/>
+          <w:szCs w:val="18"/>
+        </w:rPr>
+      </w:pPr>
+      <w:r>
+        <w:rPr>
+          <w:rFonts w:ascii="Lucida Console" w:hAnsi="Lucida Console" w:cs="Lucida Console"/>
+          <w:kern w:val="0"/>
+          <w:sz w:val="18"/>
+          <w:szCs w:val="18"/>
+        </w:rPr>
+        <w:t>Untracked files:</w:t>
+      </w:r>
+    </w:p>
+    <w:p>
+      <w:pPr>
+        <w:autoSpaceDE w:val="0"/>
+        <w:autoSpaceDN w:val="0"/>
+        <w:adjustRightInd w:val="0"/>
+        <w:spacing w:after="0" w:line="240" w:lineRule="auto"/>
+        <w:ind w:left="360"/>
+        <w:rPr>
+          <w:rFonts w:ascii="Lucida Console" w:hAnsi="Lucida Console" w:cs="Lucida Console"/>
+          <w:kern w:val="0"/>
+          <w:sz w:val="18"/>
+          <w:szCs w:val="18"/>
+        </w:rPr>
+      </w:pPr>
+      <w:r>
+        <w:rPr>
+          <w:rFonts w:ascii="Lucida Console" w:hAnsi="Lucida Console" w:cs="Lucida Console"/>
+          <w:kern w:val="0"/>
+          <w:sz w:val="18"/>
+          <w:szCs w:val="18"/>
+        </w:rPr>
+        <w:t xml:space="preserve">  (use "git add &lt;file&gt;..." to include in what will be committed)</w:t>
+      </w:r>
+    </w:p>
+    <w:p>
+      <w:pPr>
+        <w:autoSpaceDE w:val="0"/>
+        <w:autoSpaceDN w:val="0"/>
+        <w:adjustRightInd w:val="0"/>
+        <w:spacing w:after="0" w:line="240" w:lineRule="auto"/>
+        <w:ind w:left="360"/>
+        <w:rPr>
+          <w:rFonts w:ascii="Lucida Console" w:hAnsi="Lucida Console" w:cs="Lucida Console"/>
+          <w:color w:val="D42C3A"/>
+          <w:kern w:val="0"/>
+          <w:sz w:val="18"/>
+          <w:szCs w:val="18"/>
+        </w:rPr>
+      </w:pPr>
+      <w:r>
+        <w:rPr>
+          <w:rFonts w:ascii="Lucida Console" w:hAnsi="Lucida Console" w:cs="Lucida Console"/>
+          <w:kern w:val="0"/>
+          <w:sz w:val="18"/>
+          <w:szCs w:val="18"/>
+        </w:rPr>
+        <w:t xml:space="preserve">        </w:t>
+      </w:r>
+      <w:r>
+        <w:rPr>
+          <w:rFonts w:ascii="Lucida Console" w:hAnsi="Lucida Console" w:cs="Lucida Console"/>
+          <w:color w:val="D42C3A"/>
+          <w:kern w:val="0"/>
+          <w:sz w:val="18"/>
+          <w:szCs w:val="18"/>
+        </w:rPr>
+        <w:t>../Documentation/</w:t>
+      </w:r>
+    </w:p>
+    <w:p>
+      <w:pPr>
+        <w:autoSpaceDE w:val="0"/>
+        <w:autoSpaceDN w:val="0"/>
+        <w:adjustRightInd w:val="0"/>
+        <w:spacing w:after="0" w:line="240" w:lineRule="auto"/>
+        <w:ind w:left="360"/>
+        <w:rPr>
+          <w:rFonts w:ascii="Lucida Console" w:hAnsi="Lucida Console" w:cs="Lucida Console"/>
+          <w:color w:val="D42C3A"/>
+          <w:kern w:val="0"/>
+          <w:sz w:val="18"/>
+          <w:szCs w:val="18"/>
+        </w:rPr>
+      </w:pPr>
+    </w:p>
+    <w:p>
+      <w:pPr>
+        <w:autoSpaceDE w:val="0"/>
+        <w:autoSpaceDN w:val="0"/>
+        <w:adjustRightInd w:val="0"/>
+        <w:spacing w:after="0" w:line="240" w:lineRule="auto"/>
+        <w:ind w:left="360"/>
+        <w:rPr>
+          <w:rFonts w:ascii="Lucida Console" w:hAnsi="Lucida Console" w:cs="Lucida Console"/>
+          <w:kern w:val="0"/>
+          <w:sz w:val="18"/>
+          <w:szCs w:val="18"/>
+        </w:rPr>
+      </w:pPr>
+      <w:r>
+        <w:rPr>
+          <w:rFonts w:ascii="Lucida Console" w:hAnsi="Lucida Console" w:cs="Lucida Console"/>
+          <w:kern w:val="0"/>
+          <w:sz w:val="18"/>
+          <w:szCs w:val="18"/>
+        </w:rPr>
+        <w:t>no changes added to commit (use "git add" and/or "git commit -a")</w:t>
+      </w:r>
+    </w:p>
+    <w:p>
+      <w:pPr>
+        <w:rPr>
+          <w:rFonts w:ascii="Lucida Console" w:hAnsi="Lucida Console" w:cs="Lucida Console"/>
+          <w:kern w:val="0"/>
+          <w:sz w:val="18"/>
+          <w:szCs w:val="18"/>
+        </w:rPr>
+      </w:pPr>
+      <w:r>
+        <w:rPr>
+          <w:rFonts w:ascii="Lucida Console" w:hAnsi="Lucida Console" w:cs="Lucida Console"/>
+          <w:kern w:val="0"/>
+          <w:sz w:val="18"/>
+          <w:szCs w:val="18"/>
+        </w:rPr>
+        <w:br w:type="page"/>
+      </w:r>
     </w:p>
     <w:p>
       <w:pPr>
         <w:pStyle w:val="ListParagraph"/>
         <w:numPr>
           <w:ilvl w:val="0"/>
-          <w:numId w:val="7"/>
+          <w:numId w:val="6"/>
         </w:numPr>
       </w:pPr>
-      <w:proofErr w:type="spellStart"/>
-      <w:r>
-        <w:t>sfgsf</w:t>
-      </w:r>
-      <w:proofErr w:type="spellEnd"/>
+      <w:r>
+        <w:lastRenderedPageBreak/>
+        <w:t>Added Documentation and small space change in Program.cs and ran both commands again and received from Bash, the following:</w:t>
+      </w:r>
+    </w:p>
+    <w:p>
+      <w:pPr>
+        <w:autoSpaceDE w:val="0"/>
+        <w:autoSpaceDN w:val="0"/>
+        <w:adjustRightInd w:val="0"/>
+        <w:spacing w:after="0" w:line="240" w:lineRule="auto"/>
+        <w:ind w:left="360"/>
+        <w:rPr>
+          <w:rFonts w:ascii="Lucida Console" w:hAnsi="Lucida Console" w:cs="Lucida Console"/>
+          <w:kern w:val="0"/>
+          <w:sz w:val="18"/>
+          <w:szCs w:val="18"/>
+        </w:rPr>
+      </w:pPr>
+      <w:r>
+        <w:rPr>
+          <w:rFonts w:ascii="Lucida Console" w:hAnsi="Lucida Console" w:cs="Lucida Console"/>
+          <w:kern w:val="0"/>
+          <w:sz w:val="18"/>
+          <w:szCs w:val="18"/>
+        </w:rPr>
+        <w:t>[master 8cfdc50] fixed untracked files</w:t>
+      </w:r>
+    </w:p>
+    <w:p>
+      <w:pPr>
+        <w:autoSpaceDE w:val="0"/>
+        <w:autoSpaceDN w:val="0"/>
+        <w:adjustRightInd w:val="0"/>
+        <w:spacing w:after="0" w:line="240" w:lineRule="auto"/>
+        <w:ind w:left="360"/>
+        <w:rPr>
+          <w:rFonts w:ascii="Lucida Console" w:hAnsi="Lucida Console" w:cs="Lucida Console"/>
+          <w:kern w:val="0"/>
+          <w:sz w:val="18"/>
+          <w:szCs w:val="18"/>
+        </w:rPr>
+      </w:pPr>
+      <w:r>
+        <w:rPr>
+          <w:rFonts w:ascii="Lucida Console" w:hAnsi="Lucida Console" w:cs="Lucida Console"/>
+          <w:kern w:val="0"/>
+          <w:sz w:val="18"/>
+          <w:szCs w:val="18"/>
+        </w:rPr>
+        <w:t xml:space="preserve"> 36 files changed, 69 insertions(+), 5 deletions(-)</w:t>
+      </w:r>
+    </w:p>
+    <w:p>
+      <w:pPr>
+        <w:autoSpaceDE w:val="0"/>
+        <w:autoSpaceDN w:val="0"/>
+        <w:adjustRightInd w:val="0"/>
+        <w:spacing w:after="0" w:line="240" w:lineRule="auto"/>
+        <w:ind w:left="360"/>
+        <w:rPr>
+          <w:rFonts w:ascii="Lucida Console" w:hAnsi="Lucida Console" w:cs="Lucida Console"/>
+          <w:kern w:val="0"/>
+          <w:sz w:val="18"/>
+          <w:szCs w:val="18"/>
+        </w:rPr>
+      </w:pPr>
+      <w:r>
+        <w:rPr>
+          <w:rFonts w:ascii="Lucida Console" w:hAnsi="Lucida Console" w:cs="Lucida Console"/>
+          <w:kern w:val="0"/>
+          <w:sz w:val="18"/>
+          <w:szCs w:val="18"/>
+        </w:rPr>
+        <w:t xml:space="preserve"> create mode 100644 Documentation/02 Entity Mapping.docx</w:t>
+      </w:r>
+    </w:p>
+    <w:p>
+      <w:pPr>
+        <w:autoSpaceDE w:val="0"/>
+        <w:autoSpaceDN w:val="0"/>
+        <w:adjustRightInd w:val="0"/>
+        <w:spacing w:after="0" w:line="240" w:lineRule="auto"/>
+        <w:ind w:left="360"/>
+        <w:rPr>
+          <w:rFonts w:ascii="Lucida Console" w:hAnsi="Lucida Console" w:cs="Lucida Console"/>
+          <w:kern w:val="0"/>
+          <w:sz w:val="18"/>
+          <w:szCs w:val="18"/>
+        </w:rPr>
+      </w:pPr>
+      <w:r>
+        <w:rPr>
+          <w:rFonts w:ascii="Lucida Console" w:hAnsi="Lucida Console" w:cs="Lucida Console"/>
+          <w:kern w:val="0"/>
+          <w:sz w:val="18"/>
+          <w:szCs w:val="18"/>
+        </w:rPr>
+        <w:t xml:space="preserve"> create mode 100644 Documentation/02 Entity Mapping.pdf</w:t>
+      </w:r>
+    </w:p>
+    <w:p>
+      <w:pPr>
+        <w:autoSpaceDE w:val="0"/>
+        <w:autoSpaceDN w:val="0"/>
+        <w:adjustRightInd w:val="0"/>
+        <w:spacing w:after="0" w:line="240" w:lineRule="auto"/>
+        <w:ind w:left="360"/>
+        <w:rPr>
+          <w:rFonts w:ascii="Lucida Console" w:hAnsi="Lucida Console" w:cs="Lucida Console"/>
+          <w:kern w:val="0"/>
+          <w:sz w:val="18"/>
+          <w:szCs w:val="18"/>
+        </w:rPr>
+      </w:pPr>
+      <w:r>
+        <w:rPr>
+          <w:rFonts w:ascii="Lucida Console" w:hAnsi="Lucida Console" w:cs="Lucida Console"/>
+          <w:kern w:val="0"/>
+          <w:sz w:val="18"/>
+          <w:szCs w:val="18"/>
+        </w:rPr>
+        <w:t xml:space="preserve"> create mode 100644 Documentation/April3_2025WEBAPI - Repos.url</w:t>
+      </w:r>
+    </w:p>
+    <w:p>
+      <w:pPr>
+        <w:autoSpaceDE w:val="0"/>
+        <w:autoSpaceDN w:val="0"/>
+        <w:adjustRightInd w:val="0"/>
+        <w:spacing w:after="0" w:line="240" w:lineRule="auto"/>
+        <w:ind w:left="360"/>
+        <w:rPr>
+          <w:rFonts w:ascii="Lucida Console" w:hAnsi="Lucida Console" w:cs="Lucida Console"/>
+          <w:kern w:val="0"/>
+          <w:sz w:val="18"/>
+          <w:szCs w:val="18"/>
+        </w:rPr>
+      </w:pPr>
+      <w:r>
+        <w:rPr>
+          <w:rFonts w:ascii="Lucida Console" w:hAnsi="Lucida Console" w:cs="Lucida Console"/>
+          <w:kern w:val="0"/>
+          <w:sz w:val="18"/>
+          <w:szCs w:val="18"/>
+        </w:rPr>
+        <w:t xml:space="preserve"> create mode 100644 Documentation/Architecture Recommendation July4-2025.docx</w:t>
+      </w:r>
+    </w:p>
+    <w:p>
+      <w:pPr>
+        <w:autoSpaceDE w:val="0"/>
+        <w:autoSpaceDN w:val="0"/>
+        <w:adjustRightInd w:val="0"/>
+        <w:spacing w:after="0" w:line="240" w:lineRule="auto"/>
+        <w:ind w:left="360"/>
+        <w:rPr>
+          <w:rFonts w:ascii="Lucida Console" w:hAnsi="Lucida Console" w:cs="Lucida Console"/>
+          <w:kern w:val="0"/>
+          <w:sz w:val="18"/>
+          <w:szCs w:val="18"/>
+        </w:rPr>
+      </w:pPr>
+      <w:r>
+        <w:rPr>
+          <w:rFonts w:ascii="Lucida Console" w:hAnsi="Lucida Console" w:cs="Lucida Console"/>
+          <w:kern w:val="0"/>
+          <w:sz w:val="18"/>
+          <w:szCs w:val="18"/>
+        </w:rPr>
+        <w:t xml:space="preserve"> create mode 100644 Documentation/Be able to return info from an entity-table and it's related entity-table.docx</w:t>
+      </w:r>
+    </w:p>
+    <w:p>
+      <w:pPr>
+        <w:autoSpaceDE w:val="0"/>
+        <w:autoSpaceDN w:val="0"/>
+        <w:adjustRightInd w:val="0"/>
+        <w:spacing w:after="0" w:line="240" w:lineRule="auto"/>
+        <w:ind w:left="360"/>
+        <w:rPr>
+          <w:rFonts w:ascii="Lucida Console" w:hAnsi="Lucida Console" w:cs="Lucida Console"/>
+          <w:kern w:val="0"/>
+          <w:sz w:val="18"/>
+          <w:szCs w:val="18"/>
+        </w:rPr>
+      </w:pPr>
+      <w:r>
+        <w:rPr>
+          <w:rFonts w:ascii="Lucida Console" w:hAnsi="Lucida Console" w:cs="Lucida Console"/>
+          <w:kern w:val="0"/>
+          <w:sz w:val="18"/>
+          <w:szCs w:val="18"/>
+        </w:rPr>
+        <w:t xml:space="preserve"> create mode 100644 Documentation/Best Folder Structure implemented for April3_2025WEBAPI.docx</w:t>
+      </w:r>
+    </w:p>
+    <w:p>
+      <w:pPr>
+        <w:autoSpaceDE w:val="0"/>
+        <w:autoSpaceDN w:val="0"/>
+        <w:adjustRightInd w:val="0"/>
+        <w:spacing w:after="0" w:line="240" w:lineRule="auto"/>
+        <w:ind w:left="360"/>
+        <w:rPr>
+          <w:rFonts w:ascii="Lucida Console" w:hAnsi="Lucida Console" w:cs="Lucida Console"/>
+          <w:kern w:val="0"/>
+          <w:sz w:val="18"/>
+          <w:szCs w:val="18"/>
+        </w:rPr>
+      </w:pPr>
+      <w:r>
+        <w:rPr>
+          <w:rFonts w:ascii="Lucida Console" w:hAnsi="Lucida Console" w:cs="Lucida Console"/>
+          <w:kern w:val="0"/>
+          <w:sz w:val="18"/>
+          <w:szCs w:val="18"/>
+        </w:rPr>
+        <w:t xml:space="preserve"> create mode 100644 Documentation/CRUD Ordered Structure - .NET Core Web API - July14-2025.docx</w:t>
+      </w:r>
+    </w:p>
+    <w:p>
+      <w:pPr>
+        <w:autoSpaceDE w:val="0"/>
+        <w:autoSpaceDN w:val="0"/>
+        <w:adjustRightInd w:val="0"/>
+        <w:spacing w:after="0" w:line="240" w:lineRule="auto"/>
+        <w:ind w:left="360"/>
+        <w:rPr>
+          <w:rFonts w:ascii="Lucida Console" w:hAnsi="Lucida Console" w:cs="Lucida Console"/>
+          <w:kern w:val="0"/>
+          <w:sz w:val="18"/>
+          <w:szCs w:val="18"/>
+        </w:rPr>
+      </w:pPr>
+      <w:r>
+        <w:rPr>
+          <w:rFonts w:ascii="Lucida Console" w:hAnsi="Lucida Console" w:cs="Lucida Console"/>
+          <w:kern w:val="0"/>
+          <w:sz w:val="18"/>
+          <w:szCs w:val="18"/>
+        </w:rPr>
+        <w:t xml:space="preserve"> create mode 100644 Documentation/Complete StepByStep how-to .NET Core Web API Creation.docx</w:t>
+      </w:r>
+    </w:p>
+    <w:p>
+      <w:pPr>
+        <w:autoSpaceDE w:val="0"/>
+        <w:autoSpaceDN w:val="0"/>
+        <w:adjustRightInd w:val="0"/>
+        <w:spacing w:after="0" w:line="240" w:lineRule="auto"/>
+        <w:ind w:left="360"/>
+        <w:rPr>
+          <w:rFonts w:ascii="Lucida Console" w:hAnsi="Lucida Console" w:cs="Lucida Console"/>
+          <w:kern w:val="0"/>
+          <w:sz w:val="18"/>
+          <w:szCs w:val="18"/>
+        </w:rPr>
+      </w:pPr>
+      <w:r>
+        <w:rPr>
+          <w:rFonts w:ascii="Lucida Console" w:hAnsi="Lucida Console" w:cs="Lucida Console"/>
+          <w:kern w:val="0"/>
+          <w:sz w:val="18"/>
+          <w:szCs w:val="18"/>
+        </w:rPr>
+        <w:t xml:space="preserve"> create mode 100644 Documentation/Controller Naming Convention (Singular or Plural).docx</w:t>
+      </w:r>
+    </w:p>
+    <w:p>
+      <w:pPr>
+        <w:autoSpaceDE w:val="0"/>
+        <w:autoSpaceDN w:val="0"/>
+        <w:adjustRightInd w:val="0"/>
+        <w:spacing w:after="0" w:line="240" w:lineRule="auto"/>
+        <w:ind w:left="360"/>
+        <w:rPr>
+          <w:rFonts w:ascii="Lucida Console" w:hAnsi="Lucida Console" w:cs="Lucida Console"/>
+          <w:kern w:val="0"/>
+          <w:sz w:val="18"/>
+          <w:szCs w:val="18"/>
+        </w:rPr>
+      </w:pPr>
+      <w:r>
+        <w:rPr>
+          <w:rFonts w:ascii="Lucida Console" w:hAnsi="Lucida Console" w:cs="Lucida Console"/>
+          <w:kern w:val="0"/>
+          <w:sz w:val="18"/>
+          <w:szCs w:val="18"/>
+        </w:rPr>
+        <w:t xml:space="preserve"> create mode 100644 Documentation/Controller Naming Convention.docx</w:t>
+      </w:r>
+    </w:p>
+    <w:p>
+      <w:pPr>
+        <w:autoSpaceDE w:val="0"/>
+        <w:autoSpaceDN w:val="0"/>
+        <w:adjustRightInd w:val="0"/>
+        <w:spacing w:after="0" w:line="240" w:lineRule="auto"/>
+        <w:ind w:left="360"/>
+        <w:rPr>
+          <w:rFonts w:ascii="Lucida Console" w:hAnsi="Lucida Console" w:cs="Lucida Console"/>
+          <w:kern w:val="0"/>
+          <w:sz w:val="18"/>
+          <w:szCs w:val="18"/>
+        </w:rPr>
+      </w:pPr>
+      <w:r>
+        <w:rPr>
+          <w:rFonts w:ascii="Lucida Console" w:hAnsi="Lucida Console" w:cs="Lucida Console"/>
+          <w:kern w:val="0"/>
+          <w:sz w:val="18"/>
+          <w:szCs w:val="18"/>
+        </w:rPr>
+        <w:t xml:space="preserve"> create mode 100644 Documentation/Create a new project in new solution for MsTest project - in Visual Studio.docx</w:t>
+      </w:r>
+    </w:p>
+    <w:p>
+      <w:pPr>
+        <w:autoSpaceDE w:val="0"/>
+        <w:autoSpaceDN w:val="0"/>
+        <w:adjustRightInd w:val="0"/>
+        <w:spacing w:after="0" w:line="240" w:lineRule="auto"/>
+        <w:ind w:left="360"/>
+        <w:rPr>
+          <w:rFonts w:ascii="Lucida Console" w:hAnsi="Lucida Console" w:cs="Lucida Console"/>
+          <w:kern w:val="0"/>
+          <w:sz w:val="18"/>
+          <w:szCs w:val="18"/>
+        </w:rPr>
+      </w:pPr>
+      <w:r>
+        <w:rPr>
+          <w:rFonts w:ascii="Lucida Console" w:hAnsi="Lucida Console" w:cs="Lucida Console"/>
+          <w:kern w:val="0"/>
+          <w:sz w:val="18"/>
+          <w:szCs w:val="18"/>
+        </w:rPr>
+        <w:t xml:space="preserve"> create mode 100644 Documentation/DTOs are good architecture and TDD of Controller is also good.docx</w:t>
+      </w:r>
+    </w:p>
+    <w:p>
+      <w:pPr>
+        <w:autoSpaceDE w:val="0"/>
+        <w:autoSpaceDN w:val="0"/>
+        <w:adjustRightInd w:val="0"/>
+        <w:spacing w:after="0" w:line="240" w:lineRule="auto"/>
+        <w:ind w:left="360"/>
+        <w:rPr>
+          <w:rFonts w:ascii="Lucida Console" w:hAnsi="Lucida Console" w:cs="Lucida Console"/>
+          <w:kern w:val="0"/>
+          <w:sz w:val="18"/>
+          <w:szCs w:val="18"/>
+        </w:rPr>
+      </w:pPr>
+      <w:r>
+        <w:rPr>
+          <w:rFonts w:ascii="Lucida Console" w:hAnsi="Lucida Console" w:cs="Lucida Console"/>
+          <w:kern w:val="0"/>
+          <w:sz w:val="18"/>
+          <w:szCs w:val="18"/>
+        </w:rPr>
+        <w:t xml:space="preserve"> create mode 100644 Documentation/Explaining how a tables data and its related tables data returned by EFCore and LINQ.docx</w:t>
+      </w:r>
+    </w:p>
+    <w:p>
+      <w:pPr>
+        <w:autoSpaceDE w:val="0"/>
+        <w:autoSpaceDN w:val="0"/>
+        <w:adjustRightInd w:val="0"/>
+        <w:spacing w:after="0" w:line="240" w:lineRule="auto"/>
+        <w:ind w:left="360"/>
+        <w:rPr>
+          <w:rFonts w:ascii="Lucida Console" w:hAnsi="Lucida Console" w:cs="Lucida Console"/>
+          <w:kern w:val="0"/>
+          <w:sz w:val="18"/>
+          <w:szCs w:val="18"/>
+        </w:rPr>
+      </w:pPr>
+      <w:r>
+        <w:rPr>
+          <w:rFonts w:ascii="Lucida Console" w:hAnsi="Lucida Console" w:cs="Lucida Console"/>
+          <w:kern w:val="0"/>
+          <w:sz w:val="18"/>
+          <w:szCs w:val="18"/>
+        </w:rPr>
+        <w:t xml:space="preserve"> create mode 100644 Documentation/Handling Secrets When Pushing to GitHub.docx</w:t>
+      </w:r>
+    </w:p>
+    <w:p>
+      <w:pPr>
+        <w:autoSpaceDE w:val="0"/>
+        <w:autoSpaceDN w:val="0"/>
+        <w:adjustRightInd w:val="0"/>
+        <w:spacing w:after="0" w:line="240" w:lineRule="auto"/>
+        <w:ind w:left="360"/>
+        <w:rPr>
+          <w:rFonts w:ascii="Lucida Console" w:hAnsi="Lucida Console" w:cs="Lucida Console"/>
+          <w:kern w:val="0"/>
+          <w:sz w:val="18"/>
+          <w:szCs w:val="18"/>
+        </w:rPr>
+      </w:pPr>
+      <w:r>
+        <w:rPr>
+          <w:rFonts w:ascii="Lucida Console" w:hAnsi="Lucida Console" w:cs="Lucida Console"/>
+          <w:kern w:val="0"/>
+          <w:sz w:val="18"/>
+          <w:szCs w:val="18"/>
+        </w:rPr>
+        <w:t xml:space="preserve"> create mode 100644 Documentation/How 3 VS2022 Project Types and 3 JavaScript Framework Types can implement API Endpoints.docx</w:t>
+      </w:r>
+    </w:p>
+    <w:p>
+      <w:pPr>
+        <w:autoSpaceDE w:val="0"/>
+        <w:autoSpaceDN w:val="0"/>
+        <w:adjustRightInd w:val="0"/>
+        <w:spacing w:after="0" w:line="240" w:lineRule="auto"/>
+        <w:ind w:left="360"/>
+        <w:rPr>
+          <w:rFonts w:ascii="Lucida Console" w:hAnsi="Lucida Console" w:cs="Lucida Console"/>
+          <w:kern w:val="0"/>
+          <w:sz w:val="18"/>
+          <w:szCs w:val="18"/>
+        </w:rPr>
+      </w:pPr>
+      <w:r>
+        <w:rPr>
+          <w:rFonts w:ascii="Lucida Console" w:hAnsi="Lucida Console" w:cs="Lucida Console"/>
+          <w:kern w:val="0"/>
+          <w:sz w:val="18"/>
+          <w:szCs w:val="18"/>
+        </w:rPr>
+        <w:t xml:space="preserve"> create mode 100644 Documentation/July6-2025 Defining Clean Architecture Solution Explorer Structure.docx</w:t>
+      </w:r>
+    </w:p>
+    <w:p>
+      <w:pPr>
+        <w:autoSpaceDE w:val="0"/>
+        <w:autoSpaceDN w:val="0"/>
+        <w:adjustRightInd w:val="0"/>
+        <w:spacing w:after="0" w:line="240" w:lineRule="auto"/>
+        <w:ind w:left="360"/>
+        <w:rPr>
+          <w:rFonts w:ascii="Lucida Console" w:hAnsi="Lucida Console" w:cs="Lucida Console"/>
+          <w:kern w:val="0"/>
+          <w:sz w:val="18"/>
+          <w:szCs w:val="18"/>
+        </w:rPr>
+      </w:pPr>
+      <w:r>
+        <w:rPr>
+          <w:rFonts w:ascii="Lucida Console" w:hAnsi="Lucida Console" w:cs="Lucida Console"/>
+          <w:kern w:val="0"/>
+          <w:sz w:val="18"/>
+          <w:szCs w:val="18"/>
+        </w:rPr>
+        <w:t xml:space="preserve"> create mode 100644 Documentation/July8-2025 Flow from React request to .NET API and back to React.docx</w:t>
+      </w:r>
+    </w:p>
+    <w:p>
+      <w:pPr>
+        <w:autoSpaceDE w:val="0"/>
+        <w:autoSpaceDN w:val="0"/>
+        <w:adjustRightInd w:val="0"/>
+        <w:spacing w:after="0" w:line="240" w:lineRule="auto"/>
+        <w:ind w:left="360"/>
+        <w:rPr>
+          <w:rFonts w:ascii="Lucida Console" w:hAnsi="Lucida Console" w:cs="Lucida Console"/>
+          <w:kern w:val="0"/>
+          <w:sz w:val="18"/>
+          <w:szCs w:val="18"/>
+          <w:lang w:val="fr-CA"/>
+        </w:rPr>
+      </w:pPr>
+      <w:r>
+        <w:rPr>
+          <w:rFonts w:ascii="Lucida Console" w:hAnsi="Lucida Console" w:cs="Lucida Console"/>
+          <w:kern w:val="0"/>
+          <w:sz w:val="18"/>
+          <w:szCs w:val="18"/>
+        </w:rPr>
+        <w:t xml:space="preserve"> </w:t>
+      </w:r>
+      <w:r>
+        <w:rPr>
+          <w:rFonts w:ascii="Lucida Console" w:hAnsi="Lucida Console" w:cs="Lucida Console"/>
+          <w:kern w:val="0"/>
+          <w:sz w:val="18"/>
+          <w:szCs w:val="18"/>
+          <w:lang w:val="fr-CA"/>
+        </w:rPr>
+        <w:t>create mode 100644 Documentation/Pipelines - Recent.url</w:t>
+      </w:r>
+    </w:p>
+    <w:p>
+      <w:pPr>
+        <w:autoSpaceDE w:val="0"/>
+        <w:autoSpaceDN w:val="0"/>
+        <w:adjustRightInd w:val="0"/>
+        <w:spacing w:after="0" w:line="240" w:lineRule="auto"/>
+        <w:ind w:left="360"/>
+        <w:rPr>
+          <w:rFonts w:ascii="Lucida Console" w:hAnsi="Lucida Console" w:cs="Lucida Console"/>
+          <w:kern w:val="0"/>
+          <w:sz w:val="18"/>
+          <w:szCs w:val="18"/>
+        </w:rPr>
+      </w:pPr>
+      <w:r>
+        <w:rPr>
+          <w:rFonts w:ascii="Lucida Console" w:hAnsi="Lucida Console" w:cs="Lucida Console"/>
+          <w:kern w:val="0"/>
+          <w:sz w:val="18"/>
+          <w:szCs w:val="18"/>
+          <w:lang w:val="fr-CA"/>
+        </w:rPr>
+        <w:t xml:space="preserve"> </w:t>
+      </w:r>
+      <w:r>
+        <w:rPr>
+          <w:rFonts w:ascii="Lucida Console" w:hAnsi="Lucida Console" w:cs="Lucida Console"/>
+          <w:kern w:val="0"/>
+          <w:sz w:val="18"/>
+          <w:szCs w:val="18"/>
+        </w:rPr>
+        <w:t>create mode 100644 Documentation/Query to Produce ConnectionString.sql</w:t>
+      </w:r>
+    </w:p>
+    <w:p>
+      <w:pPr>
+        <w:autoSpaceDE w:val="0"/>
+        <w:autoSpaceDN w:val="0"/>
+        <w:adjustRightInd w:val="0"/>
+        <w:spacing w:after="0" w:line="240" w:lineRule="auto"/>
+        <w:ind w:left="360"/>
+        <w:rPr>
+          <w:rFonts w:ascii="Lucida Console" w:hAnsi="Lucida Console" w:cs="Lucida Console"/>
+          <w:kern w:val="0"/>
+          <w:sz w:val="18"/>
+          <w:szCs w:val="18"/>
+        </w:rPr>
+      </w:pPr>
+      <w:r>
+        <w:rPr>
+          <w:rFonts w:ascii="Lucida Console" w:hAnsi="Lucida Console" w:cs="Lucida Console"/>
+          <w:kern w:val="0"/>
+          <w:sz w:val="18"/>
+          <w:szCs w:val="18"/>
+        </w:rPr>
+        <w:t xml:space="preserve"> create mode 100644 Documentation/RETURN DATA FROM AN ENTITY and RELATED TABLE.docx</w:t>
+      </w:r>
+    </w:p>
+    <w:p>
+      <w:pPr>
+        <w:autoSpaceDE w:val="0"/>
+        <w:autoSpaceDN w:val="0"/>
+        <w:adjustRightInd w:val="0"/>
+        <w:spacing w:after="0" w:line="240" w:lineRule="auto"/>
+        <w:ind w:left="360"/>
+        <w:rPr>
+          <w:rFonts w:ascii="Lucida Console" w:hAnsi="Lucida Console" w:cs="Lucida Console"/>
+          <w:kern w:val="0"/>
+          <w:sz w:val="18"/>
+          <w:szCs w:val="18"/>
+        </w:rPr>
+      </w:pPr>
+      <w:r>
+        <w:rPr>
+          <w:rFonts w:ascii="Lucida Console" w:hAnsi="Lucida Console" w:cs="Lucida Console"/>
+          <w:kern w:val="0"/>
+          <w:sz w:val="18"/>
+          <w:szCs w:val="18"/>
+        </w:rPr>
+        <w:t xml:space="preserve"> create mode 100644 Documentation/Return list from a table and any related tables by foreign key.docx</w:t>
+      </w:r>
+    </w:p>
+    <w:p>
+      <w:pPr>
+        <w:autoSpaceDE w:val="0"/>
+        <w:autoSpaceDN w:val="0"/>
+        <w:adjustRightInd w:val="0"/>
+        <w:spacing w:after="0" w:line="240" w:lineRule="auto"/>
+        <w:ind w:left="360"/>
+        <w:rPr>
+          <w:rFonts w:ascii="Lucida Console" w:hAnsi="Lucida Console" w:cs="Lucida Console"/>
+          <w:kern w:val="0"/>
+          <w:sz w:val="18"/>
+          <w:szCs w:val="18"/>
+          <w:lang w:val="fr-CA"/>
+        </w:rPr>
+      </w:pPr>
+      <w:r>
+        <w:rPr>
+          <w:rFonts w:ascii="Lucida Console" w:hAnsi="Lucida Console" w:cs="Lucida Console"/>
+          <w:kern w:val="0"/>
+          <w:sz w:val="18"/>
+          <w:szCs w:val="18"/>
+        </w:rPr>
+        <w:t xml:space="preserve"> </w:t>
+      </w:r>
+      <w:r>
+        <w:rPr>
+          <w:rFonts w:ascii="Lucida Console" w:hAnsi="Lucida Console" w:cs="Lucida Console"/>
+          <w:kern w:val="0"/>
+          <w:sz w:val="18"/>
+          <w:szCs w:val="18"/>
+          <w:lang w:val="fr-CA"/>
+        </w:rPr>
+        <w:t>create mode 100644 Documentation/Routing Deep Dive.docx</w:t>
+      </w:r>
+    </w:p>
+    <w:p>
+      <w:pPr>
+        <w:autoSpaceDE w:val="0"/>
+        <w:autoSpaceDN w:val="0"/>
+        <w:adjustRightInd w:val="0"/>
+        <w:spacing w:after="0" w:line="240" w:lineRule="auto"/>
+        <w:ind w:left="360"/>
+        <w:rPr>
+          <w:rFonts w:ascii="Lucida Console" w:hAnsi="Lucida Console" w:cs="Lucida Console"/>
+          <w:kern w:val="0"/>
+          <w:sz w:val="18"/>
+          <w:szCs w:val="18"/>
+        </w:rPr>
+      </w:pPr>
+      <w:r>
+        <w:rPr>
+          <w:rFonts w:ascii="Lucida Console" w:hAnsi="Lucida Console" w:cs="Lucida Console"/>
+          <w:kern w:val="0"/>
+          <w:sz w:val="18"/>
+          <w:szCs w:val="18"/>
+          <w:lang w:val="fr-CA"/>
+        </w:rPr>
+        <w:t xml:space="preserve"> </w:t>
+      </w:r>
+      <w:r>
+        <w:rPr>
+          <w:rFonts w:ascii="Lucida Console" w:hAnsi="Lucida Console" w:cs="Lucida Console"/>
+          <w:kern w:val="0"/>
+          <w:sz w:val="18"/>
+          <w:szCs w:val="18"/>
+        </w:rPr>
+        <w:t>create mode 100644 Documentation/To permanently delete a Git repository in Azure DevOps.docx</w:t>
+      </w:r>
+    </w:p>
+    <w:p>
+      <w:pPr>
+        <w:autoSpaceDE w:val="0"/>
+        <w:autoSpaceDN w:val="0"/>
+        <w:adjustRightInd w:val="0"/>
+        <w:spacing w:after="0" w:line="240" w:lineRule="auto"/>
+        <w:ind w:left="360"/>
+        <w:rPr>
+          <w:rFonts w:ascii="Lucida Console" w:hAnsi="Lucida Console" w:cs="Lucida Console"/>
+          <w:kern w:val="0"/>
+          <w:sz w:val="18"/>
+          <w:szCs w:val="18"/>
+        </w:rPr>
+      </w:pPr>
+      <w:r>
+        <w:rPr>
+          <w:rFonts w:ascii="Lucida Console" w:hAnsi="Lucida Console" w:cs="Lucida Console"/>
+          <w:kern w:val="0"/>
+          <w:sz w:val="18"/>
+          <w:szCs w:val="18"/>
+        </w:rPr>
+        <w:t xml:space="preserve"> create mode 100644 Documentation/What goes in DOMAIN and INFRASTRUCRURE folders in VS2022 Solution Explorer.docx</w:t>
+      </w:r>
+    </w:p>
+    <w:p>
+      <w:pPr>
+        <w:autoSpaceDE w:val="0"/>
+        <w:autoSpaceDN w:val="0"/>
+        <w:adjustRightInd w:val="0"/>
+        <w:spacing w:after="0" w:line="240" w:lineRule="auto"/>
+        <w:ind w:left="360"/>
+        <w:rPr>
+          <w:rFonts w:ascii="Lucida Console" w:hAnsi="Lucida Console" w:cs="Lucida Console"/>
+          <w:kern w:val="0"/>
+          <w:sz w:val="18"/>
+          <w:szCs w:val="18"/>
+        </w:rPr>
+      </w:pPr>
+      <w:r>
+        <w:rPr>
+          <w:rFonts w:ascii="Lucida Console" w:hAnsi="Lucida Console" w:cs="Lucida Console"/>
+          <w:kern w:val="0"/>
+          <w:sz w:val="18"/>
+          <w:szCs w:val="18"/>
+        </w:rPr>
+        <w:t xml:space="preserve"> create mode 100644 Documentation/YouTube video - CI CD Pipeline/code to Azure DevOps Repository.url</w:t>
+      </w:r>
+    </w:p>
+    <w:p>
+      <w:pPr>
+        <w:autoSpaceDE w:val="0"/>
+        <w:autoSpaceDN w:val="0"/>
+        <w:adjustRightInd w:val="0"/>
+        <w:spacing w:after="0" w:line="240" w:lineRule="auto"/>
+        <w:ind w:left="360"/>
+        <w:rPr>
+          <w:rFonts w:ascii="Lucida Console" w:hAnsi="Lucida Console" w:cs="Lucida Console"/>
+          <w:kern w:val="0"/>
+          <w:sz w:val="18"/>
+          <w:szCs w:val="18"/>
+        </w:rPr>
+      </w:pPr>
+      <w:r>
+        <w:rPr>
+          <w:rFonts w:ascii="Lucida Console" w:hAnsi="Lucida Console" w:cs="Lucida Console"/>
+          <w:kern w:val="0"/>
+          <w:sz w:val="18"/>
+          <w:szCs w:val="18"/>
+        </w:rPr>
+        <w:t xml:space="preserve"> create mode 100644 Documentation/YouTube video - Tests with Azure Pipelines/Tests with Azure Pipelines.url</w:t>
+      </w:r>
+    </w:p>
+    <w:p>
+      <w:pPr>
+        <w:autoSpaceDE w:val="0"/>
+        <w:autoSpaceDN w:val="0"/>
+        <w:adjustRightInd w:val="0"/>
+        <w:spacing w:after="0" w:line="240" w:lineRule="auto"/>
+        <w:ind w:left="360"/>
+        <w:rPr>
+          <w:rFonts w:ascii="Lucida Console" w:hAnsi="Lucida Console" w:cs="Lucida Console"/>
+          <w:kern w:val="0"/>
+          <w:sz w:val="18"/>
+          <w:szCs w:val="18"/>
+        </w:rPr>
+      </w:pPr>
+      <w:r>
+        <w:rPr>
+          <w:rFonts w:ascii="Lucida Console" w:hAnsi="Lucida Console" w:cs="Lucida Console"/>
+          <w:kern w:val="0"/>
+          <w:sz w:val="18"/>
+          <w:szCs w:val="18"/>
+        </w:rPr>
+        <w:t xml:space="preserve"> create mode 100644 Documentation/_JULY13_final_Architecture_and_Code.docx</w:t>
+      </w:r>
+    </w:p>
+    <w:p>
+      <w:pPr>
+        <w:autoSpaceDE w:val="0"/>
+        <w:autoSpaceDN w:val="0"/>
+        <w:adjustRightInd w:val="0"/>
+        <w:spacing w:after="0" w:line="240" w:lineRule="auto"/>
+        <w:ind w:left="360"/>
+        <w:rPr>
+          <w:rFonts w:ascii="Lucida Console" w:hAnsi="Lucida Console" w:cs="Lucida Console"/>
+          <w:kern w:val="0"/>
+          <w:sz w:val="18"/>
+          <w:szCs w:val="18"/>
+        </w:rPr>
+      </w:pPr>
+      <w:r>
+        <w:rPr>
+          <w:rFonts w:ascii="Lucida Console" w:hAnsi="Lucida Console" w:cs="Lucida Console"/>
+          <w:kern w:val="0"/>
+          <w:sz w:val="18"/>
+          <w:szCs w:val="18"/>
+        </w:rPr>
+        <w:t xml:space="preserve"> create mode 100644 Documentation/___C O M P R E H E N S I V E .NET Core Web API Clean Architecture Solution.docx</w:t>
+      </w:r>
+    </w:p>
+    <w:p>
+      <w:pPr>
+        <w:autoSpaceDE w:val="0"/>
+        <w:autoSpaceDN w:val="0"/>
+        <w:adjustRightInd w:val="0"/>
+        <w:spacing w:after="0" w:line="240" w:lineRule="auto"/>
+        <w:ind w:left="360"/>
+        <w:rPr>
+          <w:rFonts w:ascii="Lucida Console" w:hAnsi="Lucida Console" w:cs="Lucida Console"/>
+          <w:kern w:val="0"/>
+          <w:sz w:val="18"/>
+          <w:szCs w:val="18"/>
+        </w:rPr>
+      </w:pPr>
+      <w:r>
+        <w:rPr>
+          <w:rFonts w:ascii="Lucida Console" w:hAnsi="Lucida Console" w:cs="Lucida Console"/>
+          <w:kern w:val="0"/>
+          <w:sz w:val="18"/>
+          <w:szCs w:val="18"/>
+        </w:rPr>
+        <w:t xml:space="preserve"> create mode 100644 Documentation/___C O M P R E H E N S I V E.docx</w:t>
+      </w:r>
+    </w:p>
+    <w:p>
+      <w:pPr>
+        <w:autoSpaceDE w:val="0"/>
+        <w:autoSpaceDN w:val="0"/>
+        <w:adjustRightInd w:val="0"/>
+        <w:spacing w:after="0" w:line="240" w:lineRule="auto"/>
+        <w:ind w:left="360"/>
+        <w:rPr>
+          <w:rFonts w:ascii="Lucida Console" w:hAnsi="Lucida Console" w:cs="Lucida Console"/>
+          <w:kern w:val="0"/>
+          <w:sz w:val="18"/>
+          <w:szCs w:val="18"/>
+        </w:rPr>
+      </w:pPr>
+      <w:r>
+        <w:rPr>
+          <w:rFonts w:ascii="Lucida Console" w:hAnsi="Lucida Console" w:cs="Lucida Console"/>
+          <w:kern w:val="0"/>
+          <w:sz w:val="18"/>
+          <w:szCs w:val="18"/>
+        </w:rPr>
+        <w:t xml:space="preserve"> create mode 100644 Documentation/bak of initial yaml - # ASP.NET Core (.NET Framework).txt</w:t>
+      </w:r>
+    </w:p>
+    <w:p>
+      <w:pPr>
+        <w:autoSpaceDE w:val="0"/>
+        <w:autoSpaceDN w:val="0"/>
+        <w:adjustRightInd w:val="0"/>
+        <w:spacing w:after="0" w:line="240" w:lineRule="auto"/>
+        <w:ind w:left="360"/>
+        <w:rPr>
+          <w:rFonts w:ascii="Lucida Console" w:hAnsi="Lucida Console" w:cs="Lucida Console"/>
+          <w:kern w:val="0"/>
+          <w:sz w:val="18"/>
+          <w:szCs w:val="18"/>
+        </w:rPr>
+      </w:pPr>
+      <w:r>
+        <w:rPr>
+          <w:rFonts w:ascii="Lucida Console" w:hAnsi="Lucida Console" w:cs="Lucida Console"/>
+          <w:kern w:val="0"/>
+          <w:sz w:val="18"/>
+          <w:szCs w:val="18"/>
+        </w:rPr>
+        <w:t xml:space="preserve"> create mode 100644 Documentation/code to return ResourceBook data from db.docx</w:t>
+      </w:r>
+    </w:p>
+    <w:p>
+      <w:pPr>
+        <w:autoSpaceDE w:val="0"/>
+        <w:autoSpaceDN w:val="0"/>
+        <w:adjustRightInd w:val="0"/>
+        <w:spacing w:after="0" w:line="240" w:lineRule="auto"/>
+        <w:ind w:left="360"/>
+        <w:rPr>
+          <w:rFonts w:ascii="Lucida Console" w:hAnsi="Lucida Console" w:cs="Lucida Console"/>
+          <w:kern w:val="0"/>
+          <w:sz w:val="18"/>
+          <w:szCs w:val="18"/>
+        </w:rPr>
+      </w:pPr>
+      <w:r>
+        <w:rPr>
+          <w:rFonts w:ascii="Lucida Console" w:hAnsi="Lucida Console" w:cs="Lucida Console"/>
+          <w:kern w:val="0"/>
+          <w:sz w:val="18"/>
+          <w:szCs w:val="18"/>
+        </w:rPr>
+        <w:t xml:space="preserve"> create mode 100644 Documentation/correct yaml for CI w. Task Stage.docx</w:t>
+      </w:r>
+    </w:p>
+    <w:p>
+      <w:pPr>
+        <w:autoSpaceDE w:val="0"/>
+        <w:autoSpaceDN w:val="0"/>
+        <w:adjustRightInd w:val="0"/>
+        <w:spacing w:after="0" w:line="240" w:lineRule="auto"/>
+        <w:ind w:left="360"/>
+        <w:rPr>
+          <w:rFonts w:ascii="Lucida Console" w:hAnsi="Lucida Console" w:cs="Lucida Console"/>
+          <w:kern w:val="0"/>
+          <w:sz w:val="18"/>
+          <w:szCs w:val="18"/>
+        </w:rPr>
+      </w:pPr>
+      <w:r>
+        <w:rPr>
+          <w:rFonts w:ascii="Lucida Console" w:hAnsi="Lucida Console" w:cs="Lucida Console"/>
+          <w:kern w:val="0"/>
+          <w:sz w:val="18"/>
+          <w:szCs w:val="18"/>
+        </w:rPr>
+        <w:t xml:space="preserve"> create mode 100644 Documentation/revert to prev commit Azure DevOps - Commits - Details.docx</w:t>
+      </w:r>
+    </w:p>
+    <w:p>
+      <w:pPr>
+        <w:autoSpaceDE w:val="0"/>
+        <w:autoSpaceDN w:val="0"/>
+        <w:adjustRightInd w:val="0"/>
+        <w:spacing w:after="0" w:line="240" w:lineRule="auto"/>
+        <w:ind w:left="360"/>
+        <w:rPr>
+          <w:rFonts w:ascii="Lucida Console" w:hAnsi="Lucida Console" w:cs="Lucida Console"/>
+          <w:kern w:val="0"/>
+          <w:sz w:val="18"/>
+          <w:szCs w:val="18"/>
+        </w:rPr>
+      </w:pPr>
+    </w:p>
+    <w:p>
+      <w:pPr>
+        <w:autoSpaceDE w:val="0"/>
+        <w:autoSpaceDN w:val="0"/>
+        <w:adjustRightInd w:val="0"/>
+        <w:spacing w:after="0" w:line="240" w:lineRule="auto"/>
+        <w:ind w:left="360"/>
+        <w:rPr>
+          <w:rFonts w:ascii="Lucida Console" w:hAnsi="Lucida Console" w:cs="Lucida Console"/>
+          <w:color w:val="00A89A"/>
+          <w:kern w:val="0"/>
+          <w:sz w:val="18"/>
+          <w:szCs w:val="18"/>
+        </w:rPr>
+      </w:pPr>
+      <w:r>
+        <w:rPr>
+          <w:rFonts w:ascii="Lucida Console" w:hAnsi="Lucida Console" w:cs="Lucida Console"/>
+          <w:color w:val="1CA800"/>
+          <w:kern w:val="0"/>
+          <w:sz w:val="18"/>
+          <w:szCs w:val="18"/>
+        </w:rPr>
+        <w:t xml:space="preserve">corry@DESKTOP-3H07OJF </w:t>
+      </w:r>
+      <w:r>
+        <w:rPr>
+          <w:rFonts w:ascii="Lucida Console" w:hAnsi="Lucida Console" w:cs="Lucida Console"/>
+          <w:color w:val="B148C6"/>
+          <w:kern w:val="0"/>
+          <w:sz w:val="18"/>
+          <w:szCs w:val="18"/>
+        </w:rPr>
+        <w:t xml:space="preserve">MINGW64 </w:t>
+      </w:r>
+      <w:r>
+        <w:rPr>
+          <w:rFonts w:ascii="Lucida Console" w:hAnsi="Lucida Console" w:cs="Lucida Console"/>
+          <w:color w:val="C0A000"/>
+          <w:kern w:val="0"/>
+          <w:sz w:val="18"/>
+          <w:szCs w:val="18"/>
+        </w:rPr>
+        <w:t>/c/users/corry/source/repos/webapplication2/Application</w:t>
+      </w:r>
+      <w:r>
+        <w:rPr>
+          <w:rFonts w:ascii="Lucida Console" w:hAnsi="Lucida Console" w:cs="Lucida Console"/>
+          <w:color w:val="00A89A"/>
+          <w:kern w:val="0"/>
+          <w:sz w:val="18"/>
+          <w:szCs w:val="18"/>
+        </w:rPr>
+        <w:t xml:space="preserve"> (master)</w:t>
+      </w:r>
+    </w:p>
+    <w:p>
+      <w:pPr>
+        <w:autoSpaceDE w:val="0"/>
+        <w:autoSpaceDN w:val="0"/>
+        <w:adjustRightInd w:val="0"/>
+        <w:spacing w:after="0" w:line="240" w:lineRule="auto"/>
+        <w:ind w:left="360"/>
+        <w:rPr>
+          <w:rFonts w:ascii="Lucida Console" w:hAnsi="Lucida Console" w:cs="Lucida Console"/>
+          <w:kern w:val="0"/>
+          <w:sz w:val="18"/>
+          <w:szCs w:val="18"/>
+        </w:rPr>
+      </w:pPr>
+      <w:r>
+        <w:rPr>
+          <w:rFonts w:ascii="Lucida Console" w:hAnsi="Lucida Console" w:cs="Lucida Console"/>
+          <w:kern w:val="0"/>
+          <w:sz w:val="18"/>
+          <w:szCs w:val="18"/>
+        </w:rPr>
+        <w:t>$</w:t>
+      </w:r>
     </w:p>
     <w:p>
       <w:pPr>
         <w:pStyle w:val="ListParagraph"/>
         <w:numPr>
           <w:ilvl w:val="0"/>
-          <w:numId w:val="7"/>
+          <w:numId w:val="6"/>
+        </w:numPr>
+      </w:pPr>
+      <w:r>
+        <w:t>sfgsfg</w:t>
+      </w:r>
+    </w:p>
+    <w:p>
+      <w:pPr>
+        <w:pStyle w:val="ListParagraph"/>
+        <w:numPr>
+          <w:ilvl w:val="0"/>
+          <w:numId w:val="6"/>
+        </w:numPr>
+      </w:pPr>
+      <w:r>
+        <w:t>sfgsf</w:t>
+      </w:r>
+    </w:p>
+    <w:p>
+      <w:pPr>
+        <w:pStyle w:val="ListParagraph"/>
+        <w:numPr>
+          <w:ilvl w:val="0"/>
+          <w:numId w:val="6"/>
         </w:numPr>
       </w:pPr>
       <w:r>
@@ -3853,7 +5169,7 @@
   <w:abstractNum w:abstractNumId="3" w15:restartNumberingAfterBreak="0">
     <w:nsid w:val="202D08EC"/>
     <w:multiLevelType w:val="hybridMultilevel"/>
-    <w:tmpl w:val="4D4E3EFE"/>
+    <w:tmpl w:val="886E5284"/>
     <w:lvl w:ilvl="0" w:tplc="514657EC">
       <w:start w:val="1"/>
       <w:numFmt w:val="decimal"/>

</xml_diff>

<commit_message>
Changes to "Handling Secrets..." documentation
</commit_message>
<xml_diff>
--- a/Documentation/Handling Secrets When Pushing to GitHub.docx
+++ b/Documentation/Handling Secrets When Pushing to GitHub.docx
@@ -57,7 +57,7 @@
           <w:r>
             <w:fldChar w:fldCharType="separate"/>
           </w:r>
-          <w:hyperlink w:anchor="_Toc204841650" w:history="1">
+          <w:hyperlink w:anchor="_Toc204847211" w:history="1">
             <w:r>
               <w:rPr>
                 <w:rStyle w:val="Hyperlink"/>
@@ -101,7 +101,7 @@
                 <w:noProof/>
                 <w:webHidden/>
               </w:rPr>
-              <w:instrText xml:space="preserve"> PAGEREF _Toc204841650 \h </w:instrText>
+              <w:instrText xml:space="preserve"> PAGEREF _Toc204847211 \h </w:instrText>
             </w:r>
             <w:r>
               <w:rPr>
@@ -147,7 +147,7 @@
               <w:lang w:eastAsia="en-CA"/>
             </w:rPr>
           </w:pPr>
-          <w:hyperlink w:anchor="_Toc204841651" w:history="1">
+          <w:hyperlink w:anchor="_Toc204847212" w:history="1">
             <w:r>
               <w:rPr>
                 <w:rStyle w:val="Hyperlink"/>
@@ -221,7 +221,7 @@
                 <w:noProof/>
                 <w:webHidden/>
               </w:rPr>
-              <w:instrText xml:space="preserve"> PAGEREF _Toc204841651 \h </w:instrText>
+              <w:instrText xml:space="preserve"> PAGEREF _Toc204847212 \h </w:instrText>
             </w:r>
             <w:r>
               <w:rPr>
@@ -267,7 +267,7 @@
               <w:lang w:eastAsia="en-CA"/>
             </w:rPr>
           </w:pPr>
-          <w:hyperlink w:anchor="_Toc204841652" w:history="1">
+          <w:hyperlink w:anchor="_Toc204847213" w:history="1">
             <w:r>
               <w:rPr>
                 <w:rStyle w:val="Hyperlink"/>
@@ -326,7 +326,7 @@
                 <w:noProof/>
                 <w:webHidden/>
               </w:rPr>
-              <w:instrText xml:space="preserve"> PAGEREF _Toc204841652 \h </w:instrText>
+              <w:instrText xml:space="preserve"> PAGEREF _Toc204847213 \h </w:instrText>
             </w:r>
             <w:r>
               <w:rPr>
@@ -371,13 +371,13 @@
               <w:lang w:eastAsia="en-CA"/>
             </w:rPr>
           </w:pPr>
-          <w:hyperlink w:anchor="_Toc204841653" w:history="1">
+          <w:hyperlink w:anchor="_Toc204847214" w:history="1">
             <w:r>
               <w:rPr>
                 <w:rStyle w:val="Hyperlink"/>
                 <w:noProof/>
               </w:rPr>
-              <w:t>APPENDIX:</w:t>
+              <w:t>APPENDIX 1</w:t>
             </w:r>
             <w:r>
               <w:rPr>
@@ -398,7 +398,7 @@
                 <w:noProof/>
                 <w:webHidden/>
               </w:rPr>
-              <w:instrText xml:space="preserve"> PAGEREF _Toc204841653 \h </w:instrText>
+              <w:instrText xml:space="preserve"> PAGEREF _Toc204847214 \h </w:instrText>
             </w:r>
             <w:r>
               <w:rPr>
@@ -436,15 +436,251 @@
               <w:tab w:val="right" w:leader="dot" w:pos="10790"/>
             </w:tabs>
             <w:rPr>
+              <w:rFonts w:eastAsiaTheme="minorEastAsia"/>
               <w:noProof/>
+              <w:sz w:val="24"/>
+              <w:szCs w:val="24"/>
+              <w:lang w:eastAsia="en-CA"/>
             </w:rPr>
           </w:pPr>
-          <w:hyperlink w:anchor="_Toc204841654" w:history="1">
+          <w:hyperlink w:anchor="_Toc204847215" w:history="1">
             <w:r>
               <w:rPr>
                 <w:rStyle w:val="Hyperlink"/>
                 <w:noProof/>
               </w:rPr>
+              <w:t>PART 1: Trying to Fix my GitHub repo since I have already committed appsettings.json and appsettings.Development.json to GitHub</w:t>
+            </w:r>
+            <w:r>
+              <w:rPr>
+                <w:noProof/>
+                <w:webHidden/>
+              </w:rPr>
+              <w:tab/>
+            </w:r>
+            <w:r>
+              <w:rPr>
+                <w:noProof/>
+                <w:webHidden/>
+              </w:rPr>
+              <w:fldChar w:fldCharType="begin"/>
+            </w:r>
+            <w:r>
+              <w:rPr>
+                <w:noProof/>
+                <w:webHidden/>
+              </w:rPr>
+              <w:instrText xml:space="preserve"> PAGEREF _Toc204847215 \h </w:instrText>
+            </w:r>
+            <w:r>
+              <w:rPr>
+                <w:noProof/>
+                <w:webHidden/>
+              </w:rPr>
+            </w:r>
+            <w:r>
+              <w:rPr>
+                <w:noProof/>
+                <w:webHidden/>
+              </w:rPr>
+              <w:fldChar w:fldCharType="separate"/>
+            </w:r>
+            <w:r>
+              <w:rPr>
+                <w:noProof/>
+                <w:webHidden/>
+              </w:rPr>
+              <w:t>8</w:t>
+            </w:r>
+            <w:r>
+              <w:rPr>
+                <w:noProof/>
+                <w:webHidden/>
+              </w:rPr>
+              <w:fldChar w:fldCharType="end"/>
+            </w:r>
+          </w:hyperlink>
+        </w:p>
+        <w:p>
+          <w:pPr>
+            <w:pStyle w:val="TOC2"/>
+            <w:tabs>
+              <w:tab w:val="right" w:leader="dot" w:pos="10790"/>
+            </w:tabs>
+            <w:rPr>
+              <w:rFonts w:eastAsiaTheme="minorEastAsia"/>
+              <w:noProof/>
+              <w:sz w:val="24"/>
+              <w:szCs w:val="24"/>
+              <w:lang w:eastAsia="en-CA"/>
+            </w:rPr>
+          </w:pPr>
+          <w:hyperlink w:anchor="_Toc204847216" w:history="1">
+            <w:r>
+              <w:rPr>
+                <w:rStyle w:val="Hyperlink"/>
+                <w:noProof/>
+              </w:rPr>
+              <w:t xml:space="preserve">PART 2. – </w:t>
+            </w:r>
+            <w:r>
+              <w:rPr>
+                <w:rStyle w:val="Hyperlink"/>
+                <w:b/>
+                <w:bCs/>
+                <w:noProof/>
+              </w:rPr>
+              <w:t>ACTUALLY</w:t>
+            </w:r>
+            <w:r>
+              <w:rPr>
+                <w:rStyle w:val="Hyperlink"/>
+                <w:noProof/>
+              </w:rPr>
+              <w:t xml:space="preserve"> FIXING THE ISSUE WHERE APPSETTINGS &amp; APPSETTINGS.DEVELOPMENT ARE IN GITHUB REPO</w:t>
+            </w:r>
+            <w:r>
+              <w:rPr>
+                <w:noProof/>
+                <w:webHidden/>
+              </w:rPr>
+              <w:tab/>
+            </w:r>
+            <w:r>
+              <w:rPr>
+                <w:noProof/>
+                <w:webHidden/>
+              </w:rPr>
+              <w:fldChar w:fldCharType="begin"/>
+            </w:r>
+            <w:r>
+              <w:rPr>
+                <w:noProof/>
+                <w:webHidden/>
+              </w:rPr>
+              <w:instrText xml:space="preserve"> PAGEREF _Toc204847216 \h </w:instrText>
+            </w:r>
+            <w:r>
+              <w:rPr>
+                <w:noProof/>
+                <w:webHidden/>
+              </w:rPr>
+            </w:r>
+            <w:r>
+              <w:rPr>
+                <w:noProof/>
+                <w:webHidden/>
+              </w:rPr>
+              <w:fldChar w:fldCharType="separate"/>
+            </w:r>
+            <w:r>
+              <w:rPr>
+                <w:noProof/>
+                <w:webHidden/>
+              </w:rPr>
+              <w:t>11</w:t>
+            </w:r>
+            <w:r>
+              <w:rPr>
+                <w:noProof/>
+                <w:webHidden/>
+              </w:rPr>
+              <w:fldChar w:fldCharType="end"/>
+            </w:r>
+          </w:hyperlink>
+        </w:p>
+        <w:p>
+          <w:pPr>
+            <w:pStyle w:val="TOC1"/>
+            <w:tabs>
+              <w:tab w:val="right" w:leader="dot" w:pos="10790"/>
+            </w:tabs>
+            <w:rPr>
+              <w:rFonts w:eastAsiaTheme="minorEastAsia"/>
+              <w:noProof/>
+              <w:sz w:val="24"/>
+              <w:szCs w:val="24"/>
+              <w:lang w:eastAsia="en-CA"/>
+            </w:rPr>
+          </w:pPr>
+          <w:hyperlink w:anchor="_Toc204847217" w:history="1">
+            <w:r>
+              <w:rPr>
+                <w:rStyle w:val="Hyperlink"/>
+                <w:noProof/>
+              </w:rPr>
+              <w:t>APPENDIX 2:</w:t>
+            </w:r>
+            <w:r>
+              <w:rPr>
+                <w:noProof/>
+                <w:webHidden/>
+              </w:rPr>
+              <w:tab/>
+            </w:r>
+            <w:r>
+              <w:rPr>
+                <w:noProof/>
+                <w:webHidden/>
+              </w:rPr>
+              <w:fldChar w:fldCharType="begin"/>
+            </w:r>
+            <w:r>
+              <w:rPr>
+                <w:noProof/>
+                <w:webHidden/>
+              </w:rPr>
+              <w:instrText xml:space="preserve"> PAGEREF _Toc204847217 \h </w:instrText>
+            </w:r>
+            <w:r>
+              <w:rPr>
+                <w:noProof/>
+                <w:webHidden/>
+              </w:rPr>
+            </w:r>
+            <w:r>
+              <w:rPr>
+                <w:noProof/>
+                <w:webHidden/>
+              </w:rPr>
+              <w:fldChar w:fldCharType="separate"/>
+            </w:r>
+            <w:r>
+              <w:rPr>
+                <w:noProof/>
+                <w:webHidden/>
+              </w:rPr>
+              <w:t>12</w:t>
+            </w:r>
+            <w:r>
+              <w:rPr>
+                <w:noProof/>
+                <w:webHidden/>
+              </w:rPr>
+              <w:fldChar w:fldCharType="end"/>
+            </w:r>
+          </w:hyperlink>
+        </w:p>
+        <w:p>
+          <w:pPr>
+            <w:pStyle w:val="TOC2"/>
+            <w:tabs>
+              <w:tab w:val="right" w:leader="dot" w:pos="10790"/>
+            </w:tabs>
+            <w:rPr>
+              <w:rFonts w:eastAsiaTheme="minorEastAsia"/>
+              <w:noProof/>
+              <w:sz w:val="24"/>
+              <w:szCs w:val="24"/>
+              <w:lang w:eastAsia="en-CA"/>
+            </w:rPr>
+          </w:pPr>
+          <w:hyperlink w:anchor="_Toc204847218" w:history="1">
+            <w:r>
+              <w:rPr>
+                <w:rStyle w:val="Hyperlink"/>
+                <w:noProof/>
+              </w:rPr>
               <w:t>YouTube Video: How to keep appsettings.json out of GitHub</w:t>
             </w:r>
             <w:r>
@@ -466,7 +702,7 @@
                 <w:noProof/>
                 <w:webHidden/>
               </w:rPr>
-              <w:instrText xml:space="preserve"> PAGEREF _Toc204841654 \h </w:instrText>
+              <w:instrText xml:space="preserve"> PAGEREF _Toc204847218 \h </w:instrText>
             </w:r>
             <w:r>
               <w:rPr>
@@ -486,7 +722,7 @@
                 <w:noProof/>
                 <w:webHidden/>
               </w:rPr>
-              <w:t>8</w:t>
+              <w:t>12</w:t>
             </w:r>
             <w:r>
               <w:rPr>
@@ -525,7 +761,7 @@
           <w:numId w:val="1"/>
         </w:numPr>
       </w:pPr>
-      <w:bookmarkStart w:id="0" w:name="_Toc204841650"/>
+      <w:bookmarkStart w:id="0" w:name="_Toc204847211"/>
       <w:r>
         <w:lastRenderedPageBreak/>
         <w:t>Set Environment Variable to Development:</w:t>
@@ -1013,7 +1249,15 @@
         </w:numPr>
       </w:pPr>
       <w:r>
-        <w:t>string myVariable = Environment.GetEnvironmentVariable("MY_VARIABLE");</w:t>
+        <w:t xml:space="preserve">string </w:t>
+      </w:r>
+      <w:proofErr w:type="spellStart"/>
+      <w:r>
+        <w:t>myVariable</w:t>
+      </w:r>
+      <w:proofErr w:type="spellEnd"/>
+      <w:r>
+        <w:t xml:space="preserve"> = Environment.GetEnvironmentVariable("MY_VARIABLE");</w:t>
       </w:r>
     </w:p>
     <w:p>
@@ -1025,7 +1269,15 @@
         </w:numPr>
       </w:pPr>
       <w:r>
-        <w:t>Console.WriteLine($"The value of MY_VARIABLE is: {myVariable}");</w:t>
+        <w:t>Console.WriteLine($"The value of MY_VARIABLE is: {</w:t>
+      </w:r>
+      <w:proofErr w:type="spellStart"/>
+      <w:r>
+        <w:t>myVariable</w:t>
+      </w:r>
+      <w:proofErr w:type="spellEnd"/>
+      <w:r>
+        <w:t>}");</w:t>
       </w:r>
     </w:p>
     <w:p>
@@ -1086,7 +1338,7 @@
           <w:numId w:val="1"/>
         </w:numPr>
       </w:pPr>
-      <w:bookmarkStart w:id="1" w:name="_Toc204841651"/>
+      <w:bookmarkStart w:id="1" w:name="_Toc204847212"/>
       <w:r>
         <w:lastRenderedPageBreak/>
         <w:t xml:space="preserve">Add connectionstring to </w:t>
@@ -2098,7 +2350,7 @@
           <w:numId w:val="1"/>
         </w:numPr>
       </w:pPr>
-      <w:bookmarkStart w:id="2" w:name="_Toc204841652"/>
+      <w:bookmarkStart w:id="2" w:name="_Toc204847213"/>
       <w:r>
         <w:lastRenderedPageBreak/>
         <w:t xml:space="preserve">Point Program.cs to </w:t>
@@ -2186,10 +2438,37 @@
       <w:pPr>
         <w:pStyle w:val="Heading1"/>
       </w:pPr>
+      <w:bookmarkStart w:id="3" w:name="_Toc204847214"/>
       <w:r>
         <w:lastRenderedPageBreak/>
-        <w:t>Fixing our GitHub repo if we have already committed appsettings.json and appsettings.Development.json to GitHub</w:t>
-      </w:r>
+        <w:t>APPENDIX 1</w:t>
+      </w:r>
+      <w:bookmarkEnd w:id="3"/>
+    </w:p>
+    <w:p>
+      <w:pPr>
+        <w:pStyle w:val="Heading2"/>
+      </w:pPr>
+      <w:bookmarkStart w:id="4" w:name="_Toc204847215"/>
+      <w:r>
+        <w:t xml:space="preserve">PART 1: Trying to </w:t>
+      </w:r>
+      <w:r>
+        <w:t>Fix</w:t>
+      </w:r>
+      <w:r>
+        <w:t xml:space="preserve"> my</w:t>
+      </w:r>
+      <w:r>
+        <w:t xml:space="preserve"> GitHub repo </w:t>
+      </w:r>
+      <w:r>
+        <w:t xml:space="preserve">since I </w:t>
+      </w:r>
+      <w:r>
+        <w:t>have already committed appsettings.json and appsettings.Development.json to GitHub</w:t>
+      </w:r>
+      <w:bookmarkEnd w:id="4"/>
     </w:p>
     <w:p>
       <w:pPr>
@@ -2336,6 +2615,7 @@
         </w:numPr>
       </w:pPr>
       <w:r>
+        <w:lastRenderedPageBreak/>
         <w:t>Enter the following Git command:</w:t>
       </w:r>
     </w:p>
@@ -2638,7 +2918,27 @@
           <w:sz w:val="18"/>
           <w:szCs w:val="18"/>
         </w:rPr>
-        <w:t xml:space="preserve">        git config --global --add safe.directory C:/Users/corry/source/repos/WebApplication2</w:t>
+        <w:t xml:space="preserve">        git config --global --add </w:t>
+      </w:r>
+      <w:proofErr w:type="spellStart"/>
+      <w:r>
+        <w:rPr>
+          <w:rFonts w:ascii="Lucida Console" w:hAnsi="Lucida Console" w:cs="Lucida Console"/>
+          <w:kern w:val="0"/>
+          <w:sz w:val="18"/>
+          <w:szCs w:val="18"/>
+        </w:rPr>
+        <w:t>safe.directory</w:t>
+      </w:r>
+      <w:proofErr w:type="spellEnd"/>
+      <w:r>
+        <w:rPr>
+          <w:rFonts w:ascii="Lucida Console" w:hAnsi="Lucida Console" w:cs="Lucida Console"/>
+          <w:kern w:val="0"/>
+          <w:sz w:val="18"/>
+          <w:szCs w:val="18"/>
+        </w:rPr>
+        <w:t xml:space="preserve"> C:/Users/corry/source/repos/WebApplication2</w:t>
       </w:r>
     </w:p>
     <w:p>
@@ -2808,7 +3108,27 @@
           <w:sz w:val="18"/>
           <w:szCs w:val="18"/>
         </w:rPr>
-        <w:t>$ ^[[200~git config --global --add safe.directory C:/Users/corry/source/repos/WebApplication2</w:t>
+        <w:t xml:space="preserve">$ ^[[200~git config --global --add </w:t>
+      </w:r>
+      <w:proofErr w:type="spellStart"/>
+      <w:r>
+        <w:rPr>
+          <w:rFonts w:ascii="Lucida Console" w:hAnsi="Lucida Console" w:cs="Lucida Console"/>
+          <w:kern w:val="0"/>
+          <w:sz w:val="18"/>
+          <w:szCs w:val="18"/>
+        </w:rPr>
+        <w:t>safe.directory</w:t>
+      </w:r>
+      <w:proofErr w:type="spellEnd"/>
+      <w:r>
+        <w:rPr>
+          <w:rFonts w:ascii="Lucida Console" w:hAnsi="Lucida Console" w:cs="Lucida Console"/>
+          <w:kern w:val="0"/>
+          <w:sz w:val="18"/>
+          <w:szCs w:val="18"/>
+        </w:rPr>
+        <w:t xml:space="preserve"> C:/Users/corry/source/repos/WebApplication2</w:t>
       </w:r>
     </w:p>
     <w:p>
@@ -2917,7 +3237,27 @@
           <w:sz w:val="18"/>
           <w:szCs w:val="18"/>
         </w:rPr>
-        <w:t>$ git config --global --add safe.directory C:/Users/corry/source/repos/WebApplication2</w:t>
+        <w:t xml:space="preserve">$ git config --global --add </w:t>
+      </w:r>
+      <w:proofErr w:type="spellStart"/>
+      <w:r>
+        <w:rPr>
+          <w:rFonts w:ascii="Lucida Console" w:hAnsi="Lucida Console" w:cs="Lucida Console"/>
+          <w:kern w:val="0"/>
+          <w:sz w:val="18"/>
+          <w:szCs w:val="18"/>
+        </w:rPr>
+        <w:t>safe.directory</w:t>
+      </w:r>
+      <w:proofErr w:type="spellEnd"/>
+      <w:r>
+        <w:rPr>
+          <w:rFonts w:ascii="Lucida Console" w:hAnsi="Lucida Console" w:cs="Lucida Console"/>
+          <w:kern w:val="0"/>
+          <w:sz w:val="18"/>
+          <w:szCs w:val="18"/>
+        </w:rPr>
+        <w:t xml:space="preserve"> C:/Users/corry/source/repos/WebApplication2</w:t>
       </w:r>
     </w:p>
     <w:p>
@@ -2992,7 +3332,27 @@
           <w:sz w:val="18"/>
           <w:szCs w:val="18"/>
         </w:rPr>
-        <w:t>rm 'Application/Commands/CreateResourceBookCommand.cs'</w:t>
+        <w:t>rm 'Application/Commands/</w:t>
+      </w:r>
+      <w:proofErr w:type="spellStart"/>
+      <w:r>
+        <w:rPr>
+          <w:rFonts w:ascii="Lucida Console" w:hAnsi="Lucida Console" w:cs="Lucida Console"/>
+          <w:kern w:val="0"/>
+          <w:sz w:val="18"/>
+          <w:szCs w:val="18"/>
+        </w:rPr>
+        <w:t>CreateResourceBookCommand.cs</w:t>
+      </w:r>
+      <w:proofErr w:type="spellEnd"/>
+      <w:r>
+        <w:rPr>
+          <w:rFonts w:ascii="Lucida Console" w:hAnsi="Lucida Console" w:cs="Lucida Console"/>
+          <w:kern w:val="0"/>
+          <w:sz w:val="18"/>
+          <w:szCs w:val="18"/>
+        </w:rPr>
+        <w:t>'</w:t>
       </w:r>
     </w:p>
     <w:p>
@@ -3016,7 +3376,27 @@
           <w:sz w:val="18"/>
           <w:szCs w:val="18"/>
         </w:rPr>
-        <w:t>rm 'Application/DTOs/ResourceBookDTO.cs'</w:t>
+        <w:t>rm 'Application/DTOs/</w:t>
+      </w:r>
+      <w:proofErr w:type="spellStart"/>
+      <w:r>
+        <w:rPr>
+          <w:rFonts w:ascii="Lucida Console" w:hAnsi="Lucida Console" w:cs="Lucida Console"/>
+          <w:kern w:val="0"/>
+          <w:sz w:val="18"/>
+          <w:szCs w:val="18"/>
+        </w:rPr>
+        <w:t>ResourceBookDTO.cs</w:t>
+      </w:r>
+      <w:proofErr w:type="spellEnd"/>
+      <w:r>
+        <w:rPr>
+          <w:rFonts w:ascii="Lucida Console" w:hAnsi="Lucida Console" w:cs="Lucida Console"/>
+          <w:kern w:val="0"/>
+          <w:sz w:val="18"/>
+          <w:szCs w:val="18"/>
+        </w:rPr>
+        <w:t>'</w:t>
       </w:r>
     </w:p>
     <w:p>
@@ -3030,7 +3410,27 @@
           <w:sz w:val="18"/>
           <w:szCs w:val="18"/>
         </w:rPr>
-        <w:t>rm 'Application/DTOs/ResourceDTO.cs'</w:t>
+        <w:t>rm 'Application/DTOs/</w:t>
+      </w:r>
+      <w:proofErr w:type="spellStart"/>
+      <w:r>
+        <w:rPr>
+          <w:rFonts w:ascii="Lucida Console" w:hAnsi="Lucida Console" w:cs="Lucida Console"/>
+          <w:kern w:val="0"/>
+          <w:sz w:val="18"/>
+          <w:szCs w:val="18"/>
+        </w:rPr>
+        <w:t>ResourceDTO.cs</w:t>
+      </w:r>
+      <w:proofErr w:type="spellEnd"/>
+      <w:r>
+        <w:rPr>
+          <w:rFonts w:ascii="Lucida Console" w:hAnsi="Lucida Console" w:cs="Lucida Console"/>
+          <w:kern w:val="0"/>
+          <w:sz w:val="18"/>
+          <w:szCs w:val="18"/>
+        </w:rPr>
+        <w:t>'</w:t>
       </w:r>
     </w:p>
     <w:p>
@@ -3785,7 +4185,27 @@
           <w:sz w:val="18"/>
           <w:szCs w:val="18"/>
         </w:rPr>
-        <w:t xml:space="preserve"> create mode 100644 Documentation/Complete StepByStep how-to .NET Core Web API Creation.docx</w:t>
+        <w:t xml:space="preserve"> create mode 100644 Documentation/Complete </w:t>
+      </w:r>
+      <w:proofErr w:type="spellStart"/>
+      <w:r>
+        <w:rPr>
+          <w:rFonts w:ascii="Lucida Console" w:hAnsi="Lucida Console" w:cs="Lucida Console"/>
+          <w:kern w:val="0"/>
+          <w:sz w:val="18"/>
+          <w:szCs w:val="18"/>
+        </w:rPr>
+        <w:t>StepByStep</w:t>
+      </w:r>
+      <w:proofErr w:type="spellEnd"/>
+      <w:r>
+        <w:rPr>
+          <w:rFonts w:ascii="Lucida Console" w:hAnsi="Lucida Console" w:cs="Lucida Console"/>
+          <w:kern w:val="0"/>
+          <w:sz w:val="18"/>
+          <w:szCs w:val="18"/>
+        </w:rPr>
+        <w:t xml:space="preserve"> how-to .NET Core Web API Creation.docx</w:t>
       </w:r>
     </w:p>
     <w:p>
@@ -4028,6 +4448,7 @@
         </w:rPr>
         <w:t xml:space="preserve"> </w:t>
       </w:r>
+      <w:proofErr w:type="spellStart"/>
       <w:r>
         <w:rPr>
           <w:rFonts w:ascii="Lucida Console" w:hAnsi="Lucida Console" w:cs="Lucida Console"/>
@@ -4036,7 +4457,18 @@
           <w:szCs w:val="18"/>
           <w:lang w:val="fr-CA"/>
         </w:rPr>
-        <w:t>create mode 100644 Documentation/Pipelines - Recent.url</w:t>
+        <w:t>create</w:t>
+      </w:r>
+      <w:proofErr w:type="spellEnd"/>
+      <w:r>
+        <w:rPr>
+          <w:rFonts w:ascii="Lucida Console" w:hAnsi="Lucida Console" w:cs="Lucida Console"/>
+          <w:kern w:val="0"/>
+          <w:sz w:val="18"/>
+          <w:szCs w:val="18"/>
+          <w:lang w:val="fr-CA"/>
+        </w:rPr>
+        <w:t xml:space="preserve"> mode 100644 Documentation/Pipelines - Recent.url</w:t>
       </w:r>
     </w:p>
     <w:p>
@@ -4070,8 +4502,19 @@
           <w:sz w:val="18"/>
           <w:szCs w:val="18"/>
         </w:rPr>
-        <w:t>create mode 100644 Documentation/Query to Produce ConnectionString.sql</w:t>
-      </w:r>
+        <w:t xml:space="preserve">create mode 100644 Documentation/Query to Produce </w:t>
+      </w:r>
+      <w:proofErr w:type="spellStart"/>
+      <w:r>
+        <w:rPr>
+          <w:rFonts w:ascii="Lucida Console" w:hAnsi="Lucida Console" w:cs="Lucida Console"/>
+          <w:kern w:val="0"/>
+          <w:sz w:val="18"/>
+          <w:szCs w:val="18"/>
+        </w:rPr>
+        <w:t>ConnectionString.sql</w:t>
+      </w:r>
+      <w:proofErr w:type="spellEnd"/>
     </w:p>
     <w:p>
       <w:pPr>
@@ -4145,6 +4588,7 @@
         </w:rPr>
         <w:t xml:space="preserve"> </w:t>
       </w:r>
+      <w:proofErr w:type="spellStart"/>
       <w:r>
         <w:rPr>
           <w:rFonts w:ascii="Lucida Console" w:hAnsi="Lucida Console" w:cs="Lucida Console"/>
@@ -4153,7 +4597,40 @@
           <w:szCs w:val="18"/>
           <w:lang w:val="fr-CA"/>
         </w:rPr>
-        <w:t>create mode 100644 Documentation/Routing Deep Dive.docx</w:t>
+        <w:t>create</w:t>
+      </w:r>
+      <w:proofErr w:type="spellEnd"/>
+      <w:r>
+        <w:rPr>
+          <w:rFonts w:ascii="Lucida Console" w:hAnsi="Lucida Console" w:cs="Lucida Console"/>
+          <w:kern w:val="0"/>
+          <w:sz w:val="18"/>
+          <w:szCs w:val="18"/>
+          <w:lang w:val="fr-CA"/>
+        </w:rPr>
+        <w:t xml:space="preserve"> mode 100644 Documentation/</w:t>
+      </w:r>
+      <w:proofErr w:type="spellStart"/>
+      <w:r>
+        <w:rPr>
+          <w:rFonts w:ascii="Lucida Console" w:hAnsi="Lucida Console" w:cs="Lucida Console"/>
+          <w:kern w:val="0"/>
+          <w:sz w:val="18"/>
+          <w:szCs w:val="18"/>
+          <w:lang w:val="fr-CA"/>
+        </w:rPr>
+        <w:t>Routing</w:t>
+      </w:r>
+      <w:proofErr w:type="spellEnd"/>
+      <w:r>
+        <w:rPr>
+          <w:rFonts w:ascii="Lucida Console" w:hAnsi="Lucida Console" w:cs="Lucida Console"/>
+          <w:kern w:val="0"/>
+          <w:sz w:val="18"/>
+          <w:szCs w:val="18"/>
+          <w:lang w:val="fr-CA"/>
+        </w:rPr>
+        <w:t xml:space="preserve"> Deep Dive.docx</w:t>
       </w:r>
     </w:p>
     <w:p>
@@ -4534,7 +5011,15 @@
         </w:numPr>
       </w:pPr>
       <w:r>
-        <w:t>sfgsfg</w:t>
+        <w:t xml:space="preserve">I checked GitHub to see if appsettings and </w:t>
+      </w:r>
+      <w:proofErr w:type="spellStart"/>
+      <w:r>
+        <w:t>appsettings.Development</w:t>
+      </w:r>
+      <w:proofErr w:type="spellEnd"/>
+      <w:r>
+        <w:t xml:space="preserve"> were removed.</w:t>
       </w:r>
     </w:p>
     <w:p>
@@ -4546,18 +5031,203 @@
         </w:numPr>
       </w:pPr>
       <w:r>
-        <w:t>sfgsf</w:t>
-      </w:r>
+        <w:t>They weren’t, so I recreated the GitHub repo as follows</w:t>
+      </w:r>
+    </w:p>
+    <w:p>
+      <w:r>
+        <w:br w:type="page"/>
+      </w:r>
+    </w:p>
+    <w:p>
+      <w:pPr>
+        <w:pStyle w:val="Heading2"/>
+      </w:pPr>
+      <w:bookmarkStart w:id="5" w:name="_Toc204847216"/>
+      <w:r>
+        <w:lastRenderedPageBreak/>
+        <w:t xml:space="preserve">PART 2. – </w:t>
+      </w:r>
+      <w:r>
+        <w:rPr>
+          <w:b/>
+          <w:bCs/>
+        </w:rPr>
+        <w:t>ACTUALLY</w:t>
+      </w:r>
+      <w:r>
+        <w:t xml:space="preserve"> FIXING THE ISSUE WHERE APPSETTINGS &amp; APPSETTINGS.DEVELOPMENT ARE IN GIT</w:t>
+      </w:r>
+      <w:r>
+        <w:t>HUB REPO</w:t>
+      </w:r>
+      <w:bookmarkEnd w:id="5"/>
     </w:p>
     <w:p>
       <w:pPr>
         <w:pStyle w:val="ListParagraph"/>
         <w:numPr>
           <w:ilvl w:val="0"/>
-          <w:numId w:val="6"/>
+          <w:numId w:val="8"/>
         </w:numPr>
       </w:pPr>
       <w:r>
+        <w:t xml:space="preserve">In Visual Studio, WebApplication2 I made sure that I’d added </w:t>
+      </w:r>
+      <w:r>
+        <w:t>appsettings</w:t>
+      </w:r>
+      <w:r>
+        <w:t>.json</w:t>
+      </w:r>
+      <w:r>
+        <w:t xml:space="preserve"> and appsettings.Development</w:t>
+      </w:r>
+      <w:r>
+        <w:t>.json to gitignore at the end of the file as suggested in the YouTube video.</w:t>
+      </w:r>
+    </w:p>
+    <w:p>
+      <w:pPr>
+        <w:pStyle w:val="ListParagraph"/>
+        <w:numPr>
+          <w:ilvl w:val="0"/>
+          <w:numId w:val="8"/>
+        </w:numPr>
+      </w:pPr>
+      <w:r>
+        <w:t xml:space="preserve">I then, </w:t>
+      </w:r>
+      <w:r>
+        <w:t>from the root of the solution</w:t>
+      </w:r>
+      <w:r>
+        <w:t>,</w:t>
+      </w:r>
+      <w:r>
+        <w:t xml:space="preserve"> </w:t>
+      </w:r>
+      <w:r>
+        <w:t>deleted appsettings.json and appsettings.Development.json.</w:t>
+      </w:r>
+    </w:p>
+    <w:p>
+      <w:pPr>
+        <w:pStyle w:val="ListParagraph"/>
+        <w:numPr>
+          <w:ilvl w:val="0"/>
+          <w:numId w:val="8"/>
+        </w:numPr>
+      </w:pPr>
+      <w:r>
+        <w:t xml:space="preserve">Then, in Windows / Document Explorer I navigated to </w:t>
+      </w:r>
+      <w:r>
+        <w:rPr>
+          <w:rFonts w:ascii="Consolas" w:hAnsi="Consolas"/>
+        </w:rPr>
+        <w:t>c:\users\corry\source\repos\WebApplication2\Infrastructure\Configuration</w:t>
+      </w:r>
+      <w:r>
+        <w:t xml:space="preserve"> and cut </w:t>
+      </w:r>
+      <w:r>
+        <w:rPr>
+          <w:rFonts w:ascii="Consolas" w:hAnsi="Consolas"/>
+        </w:rPr>
+        <w:t>appsettings.json</w:t>
+      </w:r>
+      <w:r>
+        <w:t xml:space="preserve"> and </w:t>
+      </w:r>
+      <w:r>
+        <w:rPr>
+          <w:rFonts w:ascii="Consolas" w:hAnsi="Consolas"/>
+        </w:rPr>
+        <w:t>appsettings.Development.json</w:t>
+      </w:r>
+      <w:r>
+        <w:t xml:space="preserve"> and pasted them temporarily to my Desktop</w:t>
+      </w:r>
+    </w:p>
+    <w:p>
+      <w:pPr>
+        <w:pStyle w:val="ListParagraph"/>
+        <w:numPr>
+          <w:ilvl w:val="0"/>
+          <w:numId w:val="8"/>
+        </w:numPr>
+      </w:pPr>
+      <w:r>
+        <w:t>I then went to GitHub and my WebApplication2 repo and deleted it</w:t>
+      </w:r>
+    </w:p>
+    <w:p>
+      <w:pPr>
+        <w:pStyle w:val="ListParagraph"/>
+        <w:numPr>
+          <w:ilvl w:val="0"/>
+          <w:numId w:val="8"/>
+        </w:numPr>
+      </w:pPr>
+      <w:r>
+        <w:t xml:space="preserve">I then went back to Visual Studio and recreated the GitHub repo and checked if </w:t>
+      </w:r>
+      <w:r>
+        <w:rPr>
+          <w:rFonts w:ascii="Consolas" w:hAnsi="Consolas"/>
+        </w:rPr>
+        <w:t>appsettings.json and appsettings.Development.json</w:t>
+      </w:r>
+      <w:r>
+        <w:t xml:space="preserve"> had been included in GitHub – they hadn’t.</w:t>
+      </w:r>
+    </w:p>
+    <w:p>
+      <w:pPr>
+        <w:pStyle w:val="ListParagraph"/>
+        <w:numPr>
+          <w:ilvl w:val="0"/>
+          <w:numId w:val="8"/>
+        </w:numPr>
+      </w:pPr>
+      <w:r>
+        <w:t xml:space="preserve">I removed a space in Program.cs so I could do a new commit to GitHub then checked to ensure </w:t>
+      </w:r>
+      <w:r>
+        <w:rPr>
+          <w:rFonts w:ascii="Consolas" w:hAnsi="Consolas"/>
+        </w:rPr>
+        <w:t>appsettings.json and appsettings.Development.json</w:t>
+      </w:r>
+      <w:r>
+        <w:t xml:space="preserve"> ha</w:t>
+      </w:r>
+      <w:r>
+        <w:t>dn’t been included. They weren’t.</w:t>
+      </w:r>
+    </w:p>
+    <w:p>
+      <w:pPr>
+        <w:pStyle w:val="ListParagraph"/>
+        <w:numPr>
+          <w:ilvl w:val="0"/>
+          <w:numId w:val="8"/>
+        </w:numPr>
+      </w:pPr>
+      <w:r>
+        <w:t>So it looks like now that, successfully, they will not be included in GitHub commits</w:t>
+      </w:r>
+    </w:p>
+    <w:p>
+      <w:pPr>
+        <w:pStyle w:val="ListParagraph"/>
+        <w:numPr>
+          <w:ilvl w:val="0"/>
+          <w:numId w:val="8"/>
+        </w:numPr>
+      </w:pPr>
+      <w:r>
         <w:br w:type="page"/>
       </w:r>
     </w:p>
@@ -4565,18 +5235,24 @@
       <w:pPr>
         <w:pStyle w:val="Heading1"/>
       </w:pPr>
-      <w:bookmarkStart w:id="3" w:name="_Toc204841653"/>
+      <w:bookmarkStart w:id="6" w:name="_Toc204847217"/>
       <w:r>
         <w:lastRenderedPageBreak/>
-        <w:t>APPENDIX:</w:t>
-      </w:r>
-      <w:bookmarkEnd w:id="3"/>
+        <w:t>APPENDIX</w:t>
+      </w:r>
+      <w:r>
+        <w:t xml:space="preserve"> 2</w:t>
+      </w:r>
+      <w:r>
+        <w:t>:</w:t>
+      </w:r>
+      <w:bookmarkEnd w:id="6"/>
     </w:p>
     <w:p>
       <w:pPr>
         <w:pStyle w:val="Heading2"/>
       </w:pPr>
-      <w:bookmarkStart w:id="4" w:name="_Toc204841654"/>
+      <w:bookmarkStart w:id="7" w:name="_Toc204847218"/>
       <w:r>
         <w:rPr>
           <w:rFonts w:eastAsiaTheme="minorHAnsi"/>
@@ -4589,7 +5265,7 @@
         </w:rPr>
         <w:t>How to keep appsettings.json out of GitHub</w:t>
       </w:r>
-      <w:bookmarkEnd w:id="4"/>
+      <w:bookmarkEnd w:id="7"/>
     </w:p>
     <w:p>
       <w:pPr>
@@ -4843,6 +5519,95 @@
 <file path=word/numbering.xml><?xml version="1.0" encoding="utf-8"?>
 <w:numbering xmlns:wpc="http://schemas.microsoft.com/office/word/2010/wordprocessingCanvas" xmlns:cx="http://schemas.microsoft.com/office/drawing/2014/chartex" xmlns:cx1="http://schemas.microsoft.com/office/drawing/2015/9/8/chartex" xmlns:cx2="http://schemas.microsoft.com/office/drawing/2015/10/21/chartex" xmlns:cx3="http://schemas.microsoft.com/office/drawing/2016/5/9/chartex" xmlns:cx4="http://schemas.microsoft.com/office/drawing/2016/5/10/chartex" xmlns:cx5="http://schemas.microsoft.com/office/drawing/2016/5/11/chartex" xmlns:cx6="http://schemas.microsoft.com/office/drawing/2016/5/12/chartex" xmlns:cx7="http://schemas.microsoft.com/office/drawing/2016/5/13/chartex" xmlns:cx8="http://schemas.microsoft.com/office/drawing/2016/5/14/chartex" xmlns:mc="http://schemas.openxmlformats.org/markup-compatibility/2006" xmlns:aink="http://schemas.microsoft.com/office/drawing/2016/ink" xmlns:am3d="http://schemas.microsoft.com/office/drawing/2017/model3d" xmlns:o="urn:schemas-microsoft-com:office:office" xmlns:oel="http://schemas.microsoft.com/office/2019/extlst" xmlns:r="http://schemas.openxmlformats.org/officeDocument/2006/relationships" xmlns:m="http://schemas.openxmlformats.org/officeDocument/2006/math" xmlns:v="urn:schemas-microsoft-com:vml" xmlns:wp14="http://schemas.microsoft.com/office/word/2010/wordprocessingDrawing" xmlns:wp="http://schemas.openxmlformats.org/drawingml/2006/wordprocessingDrawing" xmlns:w10="urn:schemas-microsoft-com:office:word" xmlns:w="http://schemas.openxmlformats.org/wordprocessingml/2006/main" xmlns:w14="http://schemas.microsoft.com/office/word/2010/wordml" xmlns:w15="http://schemas.microsoft.com/office/word/2012/wordml" xmlns:w16cex="http://schemas.microsoft.com/office/word/2018/wordml/cex" xmlns:w16cid="http://schemas.microsoft.com/office/word/2016/wordml/cid" xmlns:w16="http://schemas.microsoft.com/office/word/2018/wordml" xmlns:w16du="http://schemas.microsoft.com/office/word/2023/wordml/word16du" xmlns:w16sdtdh="http://schemas.microsoft.com/office/word/2020/wordml/sdtdatahash" xmlns:w16sdtfl="http://schemas.microsoft.com/office/word/2024/wordml/sdtformatlock" xmlns:w16se="http://schemas.microsoft.com/office/word/2015/wordml/symex" xmlns:wpg="http://schemas.microsoft.com/office/word/2010/wordprocessingGroup" xmlns:wpi="http://schemas.microsoft.com/office/word/2010/wordprocessingInk" xmlns:wne="http://schemas.microsoft.com/office/word/2006/wordml" xmlns:wps="http://schemas.microsoft.com/office/word/2010/wordprocessingShape" mc:Ignorable="w14 w15 w16se w16cid w16 w16cex w16sdtdh w16sdtfl w16du wp14">
   <w:abstractNum w:abstractNumId="0" w15:restartNumberingAfterBreak="0">
+    <w:nsid w:val="08BE0272"/>
+    <w:multiLevelType w:val="hybridMultilevel"/>
+    <w:tmpl w:val="886E5284"/>
+    <w:lvl w:ilvl="0" w:tplc="FFFFFFFF">
+      <w:start w:val="1"/>
+      <w:numFmt w:val="decimal"/>
+      <w:lvlText w:val="%1."/>
+      <w:lvlJc w:val="left"/>
+      <w:pPr>
+        <w:ind w:left="720" w:hanging="360"/>
+      </w:pPr>
+      <w:rPr>
+        <w:rFonts w:hint="default"/>
+      </w:rPr>
+    </w:lvl>
+    <w:lvl w:ilvl="1" w:tplc="FFFFFFFF" w:tentative="1">
+      <w:start w:val="1"/>
+      <w:numFmt w:val="lowerLetter"/>
+      <w:lvlText w:val="%2."/>
+      <w:lvlJc w:val="left"/>
+      <w:pPr>
+        <w:ind w:left="1440" w:hanging="360"/>
+      </w:pPr>
+    </w:lvl>
+    <w:lvl w:ilvl="2" w:tplc="FFFFFFFF" w:tentative="1">
+      <w:start w:val="1"/>
+      <w:numFmt w:val="lowerRoman"/>
+      <w:lvlText w:val="%3."/>
+      <w:lvlJc w:val="right"/>
+      <w:pPr>
+        <w:ind w:left="2160" w:hanging="180"/>
+      </w:pPr>
+    </w:lvl>
+    <w:lvl w:ilvl="3" w:tplc="FFFFFFFF" w:tentative="1">
+      <w:start w:val="1"/>
+      <w:numFmt w:val="decimal"/>
+      <w:lvlText w:val="%4."/>
+      <w:lvlJc w:val="left"/>
+      <w:pPr>
+        <w:ind w:left="2880" w:hanging="360"/>
+      </w:pPr>
+    </w:lvl>
+    <w:lvl w:ilvl="4" w:tplc="FFFFFFFF" w:tentative="1">
+      <w:start w:val="1"/>
+      <w:numFmt w:val="lowerLetter"/>
+      <w:lvlText w:val="%5."/>
+      <w:lvlJc w:val="left"/>
+      <w:pPr>
+        <w:ind w:left="3600" w:hanging="360"/>
+      </w:pPr>
+    </w:lvl>
+    <w:lvl w:ilvl="5" w:tplc="FFFFFFFF" w:tentative="1">
+      <w:start w:val="1"/>
+      <w:numFmt w:val="lowerRoman"/>
+      <w:lvlText w:val="%6."/>
+      <w:lvlJc w:val="right"/>
+      <w:pPr>
+        <w:ind w:left="4320" w:hanging="180"/>
+      </w:pPr>
+    </w:lvl>
+    <w:lvl w:ilvl="6" w:tplc="FFFFFFFF" w:tentative="1">
+      <w:start w:val="1"/>
+      <w:numFmt w:val="decimal"/>
+      <w:lvlText w:val="%7."/>
+      <w:lvlJc w:val="left"/>
+      <w:pPr>
+        <w:ind w:left="5040" w:hanging="360"/>
+      </w:pPr>
+    </w:lvl>
+    <w:lvl w:ilvl="7" w:tplc="FFFFFFFF" w:tentative="1">
+      <w:start w:val="1"/>
+      <w:numFmt w:val="lowerLetter"/>
+      <w:lvlText w:val="%8."/>
+      <w:lvlJc w:val="left"/>
+      <w:pPr>
+        <w:ind w:left="5760" w:hanging="360"/>
+      </w:pPr>
+    </w:lvl>
+    <w:lvl w:ilvl="8" w:tplc="FFFFFFFF" w:tentative="1">
+      <w:start w:val="1"/>
+      <w:numFmt w:val="lowerRoman"/>
+      <w:lvlText w:val="%9."/>
+      <w:lvlJc w:val="right"/>
+      <w:pPr>
+        <w:ind w:left="6480" w:hanging="180"/>
+      </w:pPr>
+    </w:lvl>
+  </w:abstractNum>
+  <w:abstractNum w:abstractNumId="1" w15:restartNumberingAfterBreak="0">
     <w:nsid w:val="10D02AE0"/>
     <w:multiLevelType w:val="hybridMultilevel"/>
     <w:tmpl w:val="6728C6EC"/>
@@ -4931,7 +5696,7 @@
       </w:pPr>
     </w:lvl>
   </w:abstractNum>
-  <w:abstractNum w:abstractNumId="1" w15:restartNumberingAfterBreak="0">
+  <w:abstractNum w:abstractNumId="2" w15:restartNumberingAfterBreak="0">
     <w:nsid w:val="13B12BD2"/>
     <w:multiLevelType w:val="multilevel"/>
     <w:tmpl w:val="9BCA3A88"/>
@@ -5080,7 +5845,7 @@
       </w:rPr>
     </w:lvl>
   </w:abstractNum>
-  <w:abstractNum w:abstractNumId="2" w15:restartNumberingAfterBreak="0">
+  <w:abstractNum w:abstractNumId="3" w15:restartNumberingAfterBreak="0">
     <w:nsid w:val="1F6B779D"/>
     <w:multiLevelType w:val="hybridMultilevel"/>
     <w:tmpl w:val="FB5EED78"/>
@@ -5166,7 +5931,7 @@
       </w:pPr>
     </w:lvl>
   </w:abstractNum>
-  <w:abstractNum w:abstractNumId="3" w15:restartNumberingAfterBreak="0">
+  <w:abstractNum w:abstractNumId="4" w15:restartNumberingAfterBreak="0">
     <w:nsid w:val="202D08EC"/>
     <w:multiLevelType w:val="hybridMultilevel"/>
     <w:tmpl w:val="886E5284"/>
@@ -5255,7 +6020,7 @@
       </w:pPr>
     </w:lvl>
   </w:abstractNum>
-  <w:abstractNum w:abstractNumId="4" w15:restartNumberingAfterBreak="0">
+  <w:abstractNum w:abstractNumId="5" w15:restartNumberingAfterBreak="0">
     <w:nsid w:val="25556917"/>
     <w:multiLevelType w:val="hybridMultilevel"/>
     <w:tmpl w:val="6728C6EC"/>
@@ -5344,7 +6109,7 @@
       </w:pPr>
     </w:lvl>
   </w:abstractNum>
-  <w:abstractNum w:abstractNumId="5" w15:restartNumberingAfterBreak="0">
+  <w:abstractNum w:abstractNumId="6" w15:restartNumberingAfterBreak="0">
     <w:nsid w:val="3CED7E3B"/>
     <w:multiLevelType w:val="hybridMultilevel"/>
     <w:tmpl w:val="4D4E3EFE"/>
@@ -5433,7 +6198,7 @@
       </w:pPr>
     </w:lvl>
   </w:abstractNum>
-  <w:abstractNum w:abstractNumId="6" w15:restartNumberingAfterBreak="0">
+  <w:abstractNum w:abstractNumId="7" w15:restartNumberingAfterBreak="0">
     <w:nsid w:val="7BA25C34"/>
     <w:multiLevelType w:val="hybridMultilevel"/>
     <w:tmpl w:val="6728C6EC"/>
@@ -5523,25 +6288,28 @@
     </w:lvl>
   </w:abstractNum>
   <w:num w:numId="1" w16cid:durableId="1474709614">
+    <w:abstractNumId w:val="5"/>
+  </w:num>
+  <w:num w:numId="2" w16cid:durableId="28261092">
+    <w:abstractNumId w:val="2"/>
+  </w:num>
+  <w:num w:numId="3" w16cid:durableId="286667895">
+    <w:abstractNumId w:val="3"/>
+  </w:num>
+  <w:num w:numId="4" w16cid:durableId="293021885">
+    <w:abstractNumId w:val="1"/>
+  </w:num>
+  <w:num w:numId="5" w16cid:durableId="1978217982">
+    <w:abstractNumId w:val="7"/>
+  </w:num>
+  <w:num w:numId="6" w16cid:durableId="1880967063">
     <w:abstractNumId w:val="4"/>
   </w:num>
-  <w:num w:numId="2" w16cid:durableId="28261092">
-    <w:abstractNumId w:val="1"/>
-  </w:num>
-  <w:num w:numId="3" w16cid:durableId="286667895">
-    <w:abstractNumId w:val="2"/>
-  </w:num>
-  <w:num w:numId="4" w16cid:durableId="293021885">
-    <w:abstractNumId w:val="0"/>
-  </w:num>
-  <w:num w:numId="5" w16cid:durableId="1978217982">
+  <w:num w:numId="7" w16cid:durableId="1588810652">
     <w:abstractNumId w:val="6"/>
   </w:num>
-  <w:num w:numId="6" w16cid:durableId="1880967063">
-    <w:abstractNumId w:val="3"/>
-  </w:num>
-  <w:num w:numId="7" w16cid:durableId="1588810652">
-    <w:abstractNumId w:val="5"/>
+  <w:num w:numId="8" w16cid:durableId="2004702883">
+    <w:abstractNumId w:val="0"/>
   </w:num>
 </w:numbering>
 </file>

</xml_diff>